<commit_message>
updateted doku and added todo in code
</commit_message>
<xml_diff>
--- a/Doku.docx
+++ b/Doku.docx
@@ -4,7 +4,7 @@
   <w:body>
     <w:tbl>
       <w:tblPr>
-        <w:tblStyle w:val="885"/>
+        <w:tblStyle w:val="887"/>
         <w:tblW w:w="0" w:type="auto"/>
         <w:tblInd w:w="-992" w:type="dxa"/>
         <w:tblBorders/>
@@ -56,6 +56,7 @@
               <w:rPr>
                 <w:b/>
                 <w:bCs/>
+                <w:highlight w:val="none"/>
               </w:rPr>
             </w:r>
           </w:p>
@@ -81,6 +82,12 @@
                 <w:b/>
                 <w:bCs/>
                 <w:highlight w:val="none"/>
+              </w:rPr>
+            </w:r>
+            <w:r>
+              <w:rPr>
+                <w:b/>
+                <w:bCs/>
               </w:rPr>
             </w:r>
           </w:p>
@@ -120,6 +127,7 @@
               <w:rPr>
                 <w:b/>
                 <w:bCs/>
+                <w:highlight w:val="none"/>
               </w:rPr>
             </w:r>
           </w:p>
@@ -145,6 +153,12 @@
                 <w:b/>
                 <w:bCs/>
                 <w:highlight w:val="none"/>
+              </w:rPr>
+            </w:r>
+            <w:r>
+              <w:rPr>
+                <w:b/>
+                <w:bCs/>
               </w:rPr>
             </w:r>
           </w:p>
@@ -211,6 +225,12 @@
                 <w:bCs/>
               </w:rPr>
               <w:t xml:space="preserve">Variable</w:t>
+            </w:r>
+            <w:r>
+              <w:rPr>
+                <w:b/>
+                <w:bCs/>
+              </w:rPr>
             </w:r>
             <w:r>
               <w:rPr>
@@ -324,7 +344,11 @@
             <w:r>
               <w:t xml:space="preserve">Dachluke. Wenn Temperatur über 25 Fenster auf, unter zu.</w:t>
             </w:r>
-            <w:r/>
+            <w:r>
+              <w:rPr>
+                <w:highlight w:val="none"/>
+              </w:rPr>
+            </w:r>
           </w:p>
           <w:p>
             <w:pPr>
@@ -343,6 +367,7 @@
                 <w:highlight w:val="none"/>
               </w:rPr>
             </w:r>
+            <w:r/>
           </w:p>
         </w:tc>
         <w:tc>
@@ -446,6 +471,12 @@
                 <w:color w:val="000000" w:themeColor="text1"/>
               </w:rPr>
             </w:r>
+            <w:r>
+              <w:rPr>
+                <w:color w:val="000000" w:themeColor="text1"/>
+                <w:highlight w:val="none"/>
+              </w:rPr>
+            </w:r>
           </w:p>
           <w:p>
             <w:pPr>
@@ -479,7 +510,6 @@
             <w:r>
               <w:rPr>
                 <w:color w:val="000000" w:themeColor="text1"/>
-                <w:highlight w:val="none"/>
               </w:rPr>
             </w:r>
           </w:p>
@@ -559,7 +589,11 @@
             <w:r>
               <w:t xml:space="preserve">Lichtsensor um LED  anzuschalten, wenn ldr Wert unter 50</w:t>
             </w:r>
-            <w:r/>
+            <w:r>
+              <w:rPr>
+                <w:highlight w:val="none"/>
+              </w:rPr>
+            </w:r>
           </w:p>
           <w:p>
             <w:pPr>
@@ -578,6 +612,7 @@
                 <w:highlight w:val="none"/>
               </w:rPr>
             </w:r>
+            <w:r/>
           </w:p>
         </w:tc>
         <w:tc>
@@ -724,6 +759,7 @@
             <w:r>
               <w:rPr>
                 <w:color w:val="000000" w:themeColor="text1"/>
+                <w:highlight w:val="none"/>
               </w:rPr>
             </w:r>
           </w:p>
@@ -759,7 +795,6 @@
             <w:r>
               <w:rPr>
                 <w:color w:val="000000" w:themeColor="text1"/>
-                <w:highlight w:val="none"/>
               </w:rPr>
             </w:r>
           </w:p>
@@ -786,6 +821,11 @@
                 <w:color w:val="70ad47" w:themeColor="accent6"/>
               </w:rPr>
               <w:t xml:space="preserve">y</w:t>
+            </w:r>
+            <w:r>
+              <w:rPr>
+                <w:color w:val="70ad47" w:themeColor="accent6"/>
+              </w:rPr>
             </w:r>
             <w:r>
               <w:rPr>
@@ -834,7 +874,11 @@
             <w:r>
               <w:t xml:space="preserve">Füllstand wird über Putty eingestellt und LED wir angemacht, wenn zu Gering (30),</w:t>
             </w:r>
-            <w:r/>
+            <w:r>
+              <w:rPr>
+                <w:highlight w:val="none"/>
+              </w:rPr>
+            </w:r>
           </w:p>
           <w:p>
             <w:pPr>
@@ -853,6 +897,7 @@
                 <w:highlight w:val="none"/>
               </w:rPr>
             </w:r>
+            <w:r/>
           </w:p>
         </w:tc>
         <w:tc>
@@ -996,6 +1041,7 @@
             <w:r>
               <w:rPr>
                 <w:color w:val="000000" w:themeColor="text1"/>
+                <w:highlight w:val="none"/>
               </w:rPr>
             </w:r>
           </w:p>
@@ -1031,7 +1077,6 @@
             <w:r>
               <w:rPr>
                 <w:color w:val="000000" w:themeColor="text1"/>
-                <w:highlight w:val="none"/>
               </w:rPr>
             </w:r>
           </w:p>
@@ -1090,12 +1135,6 @@
             <w:r>
               <w:t xml:space="preserve">Ungenau, bzw. putty funktioniert nicht richtig</w:t>
             </w:r>
-            <w:r/>
-            <w:r>
-              <w:rPr>
-                <w:highlight w:val="none"/>
-              </w:rPr>
-            </w:r>
             <w:r>
               <w:rPr>
                 <w:highlight w:val="none"/>
@@ -1116,6 +1155,11 @@
                 <w:highlight w:val="none"/>
               </w:rPr>
             </w:pPr>
+            <w:r>
+              <w:rPr>
+                <w:highlight w:val="none"/>
+              </w:rPr>
+            </w:r>
             <w:r>
               <w:rPr>
                 <w:highlight w:val="none"/>
@@ -1160,7 +1204,11 @@
             <w:r>
               <w:t xml:space="preserve">des Temperatursensors gemessen und die blaue LED soll angehen um eine Pumpe zu simulieren, wenn der Boden zu trocken ist.</w:t>
             </w:r>
-            <w:r/>
+            <w:r>
+              <w:rPr>
+                <w:highlight w:val="none"/>
+              </w:rPr>
+            </w:r>
           </w:p>
           <w:p>
             <w:pPr>
@@ -1179,6 +1227,7 @@
                 <w:highlight w:val="none"/>
               </w:rPr>
             </w:r>
+            <w:r/>
           </w:p>
         </w:tc>
         <w:tc>
@@ -1287,6 +1336,11 @@
                 <w:highlight w:val="none"/>
               </w:rPr>
             </w:r>
+            <w:r>
+              <w:rPr>
+                <w:highlight w:val="none"/>
+              </w:rPr>
+            </w:r>
           </w:p>
         </w:tc>
         <w:tc>
@@ -1316,6 +1370,12 @@
             <w:r>
               <w:rPr>
                 <w:color w:val="000000" w:themeColor="text1"/>
+              </w:rPr>
+            </w:r>
+            <w:r>
+              <w:rPr>
+                <w:color w:val="000000" w:themeColor="text1"/>
+                <w:highlight w:val="none"/>
               </w:rPr>
             </w:r>
           </w:p>
@@ -1351,7 +1411,6 @@
             <w:r>
               <w:rPr>
                 <w:color w:val="000000" w:themeColor="text1"/>
-                <w:highlight w:val="none"/>
               </w:rPr>
             </w:r>
           </w:p>
@@ -1378,6 +1437,11 @@
                 <w:color w:val="00b050"/>
               </w:rPr>
               <w:t xml:space="preserve">y</w:t>
+            </w:r>
+            <w:r>
+              <w:rPr>
+                <w:color w:val="00b050"/>
+              </w:rPr>
             </w:r>
             <w:r>
               <w:rPr>
@@ -1440,7 +1504,11 @@
             <w:r>
               <w:t xml:space="preserve">wird</w:t>
             </w:r>
-            <w:r/>
+            <w:r>
+              <w:rPr>
+                <w:highlight w:val="none"/>
+              </w:rPr>
+            </w:r>
           </w:p>
           <w:p>
             <w:pPr>
@@ -1459,6 +1527,7 @@
                 <w:highlight w:val="none"/>
               </w:rPr>
             </w:r>
+            <w:r/>
           </w:p>
         </w:tc>
         <w:tc>
@@ -1563,6 +1632,11 @@
                 <w:highlight w:val="none"/>
               </w:rPr>
             </w:r>
+            <w:r>
+              <w:rPr>
+                <w:highlight w:val="none"/>
+              </w:rPr>
+            </w:r>
           </w:p>
           <w:p>
             <w:pPr>
@@ -1636,6 +1710,7 @@
             <w:r>
               <w:rPr>
                 <w:color w:val="000000" w:themeColor="text1"/>
+                <w:highlight w:val="none"/>
               </w:rPr>
             </w:r>
           </w:p>
@@ -1662,6 +1737,12 @@
                 <w:color w:val="000000" w:themeColor="text1"/>
               </w:rPr>
             </w:r>
+            <w:r>
+              <w:rPr>
+                <w:color w:val="000000" w:themeColor="text1"/>
+                <w:highlight w:val="none"/>
+              </w:rPr>
+            </w:r>
           </w:p>
           <w:p>
             <w:pPr>
@@ -1686,7 +1767,11 @@
                 <w:highlight w:val="none"/>
               </w:rPr>
             </w:r>
-            <w:r/>
+            <w:r>
+              <w:rPr>
+                <w:color w:val="000000" w:themeColor="text1"/>
+              </w:rPr>
+            </w:r>
           </w:p>
         </w:tc>
         <w:tc>
@@ -1717,6 +1802,11 @@
                 <w:color w:val="70ad47" w:themeColor="accent6"/>
               </w:rPr>
             </w:r>
+            <w:r>
+              <w:rPr>
+                <w:color w:val="70ad47" w:themeColor="accent6"/>
+              </w:rPr>
+            </w:r>
           </w:p>
         </w:tc>
         <w:tc>
@@ -1735,6 +1825,11 @@
                 <w:highlight w:val="none"/>
               </w:rPr>
             </w:pPr>
+            <w:r>
+              <w:rPr>
+                <w:highlight w:val="none"/>
+              </w:rPr>
+            </w:r>
             <w:r>
               <w:rPr>
                 <w:highlight w:val="none"/>
@@ -1772,7 +1867,11 @@
             <w:r>
               <w:t xml:space="preserve"> um Tür zu verriegeln und Alarm auszulösen, wenn Tür verriegelt. </w:t>
             </w:r>
-            <w:r/>
+            <w:r>
+              <w:rPr>
+                <w:highlight w:val="none"/>
+              </w:rPr>
+            </w:r>
           </w:p>
           <w:p>
             <w:pPr>
@@ -1791,6 +1890,7 @@
                 <w:highlight w:val="none"/>
               </w:rPr>
             </w:r>
+            <w:r/>
           </w:p>
         </w:tc>
         <w:tc>
@@ -1811,6 +1911,11 @@
             </w:pPr>
             <w:r>
               <w:t xml:space="preserve">HC-SR501</w:t>
+            </w:r>
+            <w:r>
+              <w:rPr>
+                <w:highlight w:val="none"/>
+              </w:rPr>
             </w:r>
             <w:r>
               <w:rPr>
@@ -1924,6 +2029,7 @@
             <w:r>
               <w:rPr>
                 <w:color w:val="000000" w:themeColor="text1"/>
+                <w:highlight w:val="none"/>
               </w:rPr>
             </w:r>
           </w:p>
@@ -1959,7 +2065,6 @@
             <w:r>
               <w:rPr>
                 <w:color w:val="000000" w:themeColor="text1"/>
-                <w:highlight w:val="none"/>
               </w:rPr>
             </w:r>
           </w:p>
@@ -1986,6 +2091,11 @@
                 <w:color w:val="70ad47" w:themeColor="accent6"/>
               </w:rPr>
               <w:t xml:space="preserve">y</w:t>
+            </w:r>
+            <w:r>
+              <w:rPr>
+                <w:color w:val="70ad47" w:themeColor="accent6"/>
+              </w:rPr>
             </w:r>
             <w:r>
               <w:rPr>
@@ -2034,7 +2144,11 @@
             <w:r>
               <w:t xml:space="preserve">EEPROM</w:t>
             </w:r>
-            <w:r/>
+            <w:r>
+              <w:rPr>
+                <w:highlight w:val="none"/>
+              </w:rPr>
+            </w:r>
           </w:p>
           <w:p>
             <w:pPr>
@@ -2053,6 +2167,7 @@
                 <w:highlight w:val="none"/>
               </w:rPr>
             </w:r>
+            <w:r/>
           </w:p>
         </w:tc>
         <w:tc>
@@ -2124,6 +2239,11 @@
                 <w:color w:val="000000" w:themeColor="text1"/>
               </w:rPr>
             </w:r>
+            <w:r>
+              <w:rPr>
+                <w:color w:val="000000" w:themeColor="text1"/>
+              </w:rPr>
+            </w:r>
           </w:p>
         </w:tc>
         <w:tc>
@@ -2200,6 +2320,11 @@
           <w:highlight w:val="none"/>
         </w:rPr>
       </w:r>
+      <w:r>
+        <w:rPr>
+          <w:highlight w:val="none"/>
+        </w:rPr>
+      </w:r>
     </w:p>
     <w:p>
       <w:pPr>
@@ -2216,10 +2341,11 @@
           <w:highlight w:val="none"/>
         </w:rPr>
       </w:r>
+      <w:r/>
     </w:p>
     <w:p>
       <w:pPr>
-        <w:pStyle w:val="846"/>
+        <w:pStyle w:val="848"/>
         <w:numPr>
           <w:ilvl w:val="0"/>
           <w:numId w:val="1"/>
@@ -2245,28 +2371,6 @@
           <w:highlight w:val="none"/>
         </w:rPr>
       </w:r>
-      <w:r/>
-    </w:p>
-    <w:p>
-      <w:pPr>
-        <w:pStyle w:val="846"/>
-        <w:numPr>
-          <w:ilvl w:val="0"/>
-          <w:numId w:val="1"/>
-        </w:numPr>
-        <w:pBdr/>
-        <w:spacing/>
-        <w:ind/>
-        <w:rPr>
-          <w:highlight w:val="none"/>
-        </w:rPr>
-      </w:pPr>
-      <w:r>
-        <w:rPr>
-          <w:highlight w:val="none"/>
-        </w:rPr>
-        <w:t xml:space="preserve">Wenn „POWER“ auf Fernbedienung -&gt; schließe Tür</w:t>
-      </w:r>
       <w:r>
         <w:rPr>
           <w:highlight w:val="none"/>
@@ -2275,7 +2379,7 @@
     </w:p>
     <w:p>
       <w:pPr>
-        <w:pStyle w:val="846"/>
+        <w:pStyle w:val="848"/>
         <w:numPr>
           <w:ilvl w:val="0"/>
           <w:numId w:val="1"/>
@@ -2291,49 +2395,8 @@
         <w:rPr>
           <w:highlight w:val="none"/>
         </w:rPr>
-        <w:t xml:space="preserve">Wenn Tür geschlossen, Eingabe von Pin-Code möglich.</w:t>
+        <w:t xml:space="preserve">Wenn „POWER“ auf Fernbedienung -&gt; schließe Tür</w:t>
       </w:r>
-      <w:r>
-        <w:rPr>
-          <w:highlight w:val="none"/>
-        </w:rPr>
-      </w:r>
-    </w:p>
-    <w:p>
-      <w:pPr>
-        <w:pStyle w:val="846"/>
-        <w:numPr>
-          <w:ilvl w:val="0"/>
-          <w:numId w:val="1"/>
-        </w:numPr>
-        <w:pBdr/>
-        <w:spacing/>
-        <w:ind/>
-        <w:rPr>
-          <w:highlight w:val="none"/>
-        </w:rPr>
-      </w:pPr>
-      <w:r>
-        <w:rPr>
-          <w:highlight w:val="none"/>
-        </w:rPr>
-        <w:t xml:space="preserve">Wenn Pin-Code richtig Tür geht auf und Alarm geht aus.</w:t>
-      </w:r>
-      <w:r>
-        <w:rPr>
-          <w:highlight w:val="none"/>
-        </w:rPr>
-      </w:r>
-    </w:p>
-    <w:p>
-      <w:pPr>
-        <w:pBdr/>
-        <w:spacing/>
-        <w:ind w:firstLine="0" w:left="709"/>
-        <w:rPr>
-          <w:highlight w:val="none"/>
-        </w:rPr>
-      </w:pPr>
       <w:r>
         <w:rPr>
           <w:highlight w:val="none"/>
@@ -2347,11 +2410,24 @@
     </w:p>
     <w:p>
       <w:pPr>
-        <w:pBdr/>
-        <w:spacing/>
-        <w:ind/>
-        <w:rPr/>
-      </w:pPr>
+        <w:pStyle w:val="848"/>
+        <w:numPr>
+          <w:ilvl w:val="0"/>
+          <w:numId w:val="1"/>
+        </w:numPr>
+        <w:pBdr/>
+        <w:spacing/>
+        <w:ind/>
+        <w:rPr>
+          <w:highlight w:val="none"/>
+        </w:rPr>
+      </w:pPr>
+      <w:r>
+        <w:rPr>
+          <w:highlight w:val="none"/>
+        </w:rPr>
+        <w:t xml:space="preserve">Wenn Tür geschlossen, Eingabe von Pin-Code möglich.</w:t>
+      </w:r>
       <w:r>
         <w:rPr>
           <w:highlight w:val="none"/>
@@ -2362,6 +2438,349 @@
           <w:highlight w:val="none"/>
         </w:rPr>
       </w:r>
+    </w:p>
+    <w:p>
+      <w:pPr>
+        <w:pStyle w:val="848"/>
+        <w:numPr>
+          <w:ilvl w:val="0"/>
+          <w:numId w:val="1"/>
+        </w:numPr>
+        <w:pBdr/>
+        <w:spacing/>
+        <w:ind/>
+        <w:rPr>
+          <w:highlight w:val="none"/>
+        </w:rPr>
+      </w:pPr>
+      <w:r>
+        <w:rPr>
+          <w:highlight w:val="none"/>
+        </w:rPr>
+        <w:t xml:space="preserve">Wenn Pin-Code richtig Tür geht auf und Alarm geht aus.</w:t>
+      </w:r>
+      <w:r>
+        <w:rPr>
+          <w:highlight w:val="none"/>
+        </w:rPr>
+      </w:r>
+      <w:r>
+        <w:rPr>
+          <w:highlight w:val="none"/>
+        </w:rPr>
+      </w:r>
+    </w:p>
+    <w:p>
+      <w:pPr>
+        <w:pBdr/>
+        <w:spacing/>
+        <w:ind w:firstLine="0" w:left="709"/>
+        <w:rPr>
+          <w:highlight w:val="none"/>
+        </w:rPr>
+      </w:pPr>
+      <w:r>
+        <w:rPr>
+          <w:highlight w:val="none"/>
+        </w:rPr>
+      </w:r>
+      <w:r>
+        <w:rPr>
+          <w:highlight w:val="none"/>
+        </w:rPr>
+      </w:r>
+      <w:r>
+        <w:rPr>
+          <w:highlight w:val="none"/>
+        </w:rPr>
+      </w:r>
+    </w:p>
+    <w:p>
+      <w:pPr>
+        <w:pBdr/>
+        <w:spacing/>
+        <w:ind/>
+        <w:rPr/>
+      </w:pPr>
+      <w:r/>
+      <w:r/>
+    </w:p>
+    <w:p>
+      <w:pPr>
+        <w:pBdr/>
+        <w:spacing/>
+        <w:ind/>
+        <w:rPr>
+          <w:highlight w:val="none"/>
+        </w:rPr>
+      </w:pPr>
+      <w:r>
+        <w:rPr>
+          <w:highlight w:val="none"/>
+        </w:rPr>
+      </w:r>
+      <w:r>
+        <w:rPr>
+          <w:highlight w:val="none"/>
+        </w:rPr>
+      </w:r>
+    </w:p>
+    <w:p>
+      <w:pPr>
+        <w:pBdr/>
+        <w:spacing/>
+        <w:ind/>
+        <w:rPr>
+          <w:highlight w:val="none"/>
+        </w:rPr>
+      </w:pPr>
+      <w:r>
+        <w:rPr>
+          <w:highlight w:val="none"/>
+        </w:rPr>
+      </w:r>
+      <w:r>
+        <w:rPr>
+          <w:highlight w:val="none"/>
+        </w:rPr>
+      </w:r>
+    </w:p>
+    <w:p>
+      <w:pPr>
+        <w:pBdr/>
+        <w:spacing/>
+        <w:ind/>
+        <w:rPr>
+          <w:highlight w:val="none"/>
+        </w:rPr>
+      </w:pPr>
+      <w:r>
+        <w:rPr>
+          <w:highlight w:val="none"/>
+        </w:rPr>
+      </w:r>
+      <w:r>
+        <w:rPr>
+          <w:highlight w:val="none"/>
+        </w:rPr>
+      </w:r>
+    </w:p>
+    <w:p>
+      <w:pPr>
+        <w:pBdr/>
+        <w:spacing/>
+        <w:ind/>
+        <w:rPr>
+          <w:highlight w:val="none"/>
+        </w:rPr>
+      </w:pPr>
+      <w:r>
+        <w:rPr>
+          <w:highlight w:val="none"/>
+        </w:rPr>
+      </w:r>
+      <w:r>
+        <w:rPr>
+          <w:highlight w:val="none"/>
+        </w:rPr>
+        <w:t xml:space="preserve">Funktioniert noch nicht:</w:t>
+      </w:r>
+      <w:r>
+        <w:rPr>
+          <w:highlight w:val="none"/>
+        </w:rPr>
+      </w:r>
+      <w:r>
+        <w:rPr>
+          <w:highlight w:val="none"/>
+        </w:rPr>
+      </w:r>
+    </w:p>
+    <w:p>
+      <w:pPr>
+        <w:pStyle w:val="848"/>
+        <w:numPr>
+          <w:ilvl w:val="0"/>
+          <w:numId w:val="3"/>
+        </w:numPr>
+        <w:pBdr/>
+        <w:spacing/>
+        <w:ind/>
+        <w:rPr/>
+      </w:pPr>
+      <w:r>
+        <w:rPr>
+          <w:highlight w:val="none"/>
+        </w:rPr>
+        <w:t xml:space="preserve">Wenn niemand im Gewächshaus ist, wird die Tür automatisch verriegelt, wenn sie zu </w:t>
+      </w:r>
+      <w:r>
+        <w:rPr>
+          <w:highlight w:val="none"/>
+        </w:rPr>
+        <w:t xml:space="preserve">ist.</w:t>
+      </w:r>
+      <w:r>
+        <w:rPr>
+          <w:highlight w:val="none"/>
+        </w:rPr>
+      </w:r>
+      <w:r>
+        <w:rPr>
+          <w:highlight w:val="none"/>
+        </w:rPr>
+      </w:r>
+    </w:p>
+    <w:p>
+      <w:pPr>
+        <w:pStyle w:val="848"/>
+        <w:numPr>
+          <w:ilvl w:val="0"/>
+          <w:numId w:val="3"/>
+        </w:numPr>
+        <w:pBdr/>
+        <w:spacing/>
+        <w:ind/>
+        <w:rPr/>
+      </w:pPr>
+      <w:r>
+        <w:rPr>
+          <w:highlight w:val="none"/>
+        </w:rPr>
+        <w:t xml:space="preserve">Damit man im Nachhinein nachvollziehen kann, was wann passiert ist, sollen Besonderheiten </w:t>
+      </w:r>
+      <w:r>
+        <w:rPr>
+          <w:highlight w:val="none"/>
+        </w:rPr>
+        <w:t xml:space="preserve">protokolliert werden:</w:t>
+      </w:r>
+      <w:r>
+        <w:rPr>
+          <w:highlight w:val="none"/>
+        </w:rPr>
+      </w:r>
+      <w:r>
+        <w:rPr>
+          <w:highlight w:val="none"/>
+        </w:rPr>
+      </w:r>
+    </w:p>
+    <w:p>
+      <w:pPr>
+        <w:pStyle w:val="848"/>
+        <w:numPr>
+          <w:ilvl w:val="1"/>
+          <w:numId w:val="2"/>
+        </w:numPr>
+        <w:pBdr/>
+        <w:spacing/>
+        <w:ind/>
+        <w:rPr/>
+      </w:pPr>
+      <w:r>
+        <w:rPr>
+          <w:highlight w:val="none"/>
+        </w:rPr>
+        <w:t xml:space="preserve"> Alarm</w:t>
+      </w:r>
+      <w:r>
+        <w:rPr>
+          <w:highlight w:val="none"/>
+        </w:rPr>
+      </w:r>
+    </w:p>
+    <w:p>
+      <w:pPr>
+        <w:pStyle w:val="848"/>
+        <w:numPr>
+          <w:ilvl w:val="1"/>
+          <w:numId w:val="2"/>
+        </w:numPr>
+        <w:pBdr/>
+        <w:spacing/>
+        <w:ind/>
+        <w:rPr/>
+      </w:pPr>
+      <w:r>
+        <w:rPr>
+          <w:highlight w:val="none"/>
+        </w:rPr>
+        <w:t xml:space="preserve"> Öffnen der Tür</w:t>
+      </w:r>
+      <w:r>
+        <w:rPr>
+          <w:highlight w:val="none"/>
+        </w:rPr>
+      </w:r>
+    </w:p>
+    <w:p>
+      <w:pPr>
+        <w:pStyle w:val="848"/>
+        <w:numPr>
+          <w:ilvl w:val="1"/>
+          <w:numId w:val="2"/>
+        </w:numPr>
+        <w:pBdr/>
+        <w:spacing/>
+        <w:ind/>
+        <w:rPr/>
+      </w:pPr>
+      <w:r>
+        <w:rPr>
+          <w:highlight w:val="none"/>
+        </w:rPr>
+        <w:t xml:space="preserve"> Schließen der Tür</w:t>
+      </w:r>
+      <w:r>
+        <w:rPr>
+          <w:highlight w:val="none"/>
+        </w:rPr>
+      </w:r>
+    </w:p>
+    <w:p>
+      <w:pPr>
+        <w:pStyle w:val="848"/>
+        <w:numPr>
+          <w:ilvl w:val="1"/>
+          <w:numId w:val="2"/>
+        </w:numPr>
+        <w:pBdr/>
+        <w:spacing/>
+        <w:ind/>
+        <w:rPr/>
+      </w:pPr>
+      <w:r>
+        <w:rPr>
+          <w:highlight w:val="none"/>
+        </w:rPr>
+        <w:t xml:space="preserve"> Wasserstand zu niedrig</w:t>
+      </w:r>
+      <w:r>
+        <w:rPr>
+          <w:highlight w:val="none"/>
+        </w:rPr>
+      </w:r>
+    </w:p>
+    <w:p>
+      <w:pPr>
+        <w:pBdr/>
+        <w:spacing/>
+        <w:ind/>
+        <w:rPr/>
+      </w:pPr>
+      <w:r>
+        <w:rPr>
+          <w:highlight w:val="none"/>
+        </w:rPr>
+        <w:t xml:space="preserve"> </w:t>
+      </w:r>
+      <w:r>
+        <w:rPr>
+          <w:highlight w:val="none"/>
+        </w:rPr>
+      </w:r>
+      <w:r/>
       <w:r/>
     </w:p>
     <w:sectPr>
@@ -2590,8 +3009,306 @@
       <w:suff w:val="tab"/>
     </w:lvl>
   </w:abstractNum>
+  <w:abstractNum w:abstractNumId="1">
+    <w:lvl w:ilvl="0">
+      <w:isLgl w:val="false"/>
+      <w:lvlJc w:val="left"/>
+      <w:lvlText w:val="·"/>
+      <w:numFmt w:val="bullet"/>
+      <w:pPr>
+        <w:pBdr/>
+        <w:spacing/>
+        <w:ind w:hanging="360" w:left="720"/>
+      </w:pPr>
+      <w:rPr>
+        <w:rFonts w:hint="default" w:ascii="Symbol" w:hAnsi="Symbol" w:eastAsia="Symbol" w:cs="Symbol"/>
+      </w:rPr>
+      <w:start w:val="1"/>
+      <w:suff w:val="tab"/>
+    </w:lvl>
+    <w:lvl w:ilvl="1">
+      <w:isLgl w:val="false"/>
+      <w:lvlJc w:val="left"/>
+      <w:lvlText w:val="o"/>
+      <w:numFmt w:val="bullet"/>
+      <w:pPr>
+        <w:pBdr/>
+        <w:spacing/>
+        <w:ind w:hanging="360" w:left="1440"/>
+      </w:pPr>
+      <w:rPr>
+        <w:rFonts w:hint="default" w:ascii="Courier New" w:hAnsi="Courier New" w:eastAsia="Courier New" w:cs="Courier New"/>
+      </w:rPr>
+      <w:start w:val="1"/>
+      <w:suff w:val="tab"/>
+    </w:lvl>
+    <w:lvl w:ilvl="2">
+      <w:isLgl w:val="false"/>
+      <w:lvlJc w:val="left"/>
+      <w:lvlText w:val="§"/>
+      <w:numFmt w:val="bullet"/>
+      <w:pPr>
+        <w:pBdr/>
+        <w:spacing/>
+        <w:ind w:hanging="360" w:left="2160"/>
+      </w:pPr>
+      <w:rPr>
+        <w:rFonts w:hint="default" w:ascii="Wingdings" w:hAnsi="Wingdings" w:eastAsia="Wingdings" w:cs="Wingdings"/>
+      </w:rPr>
+      <w:start w:val="1"/>
+      <w:suff w:val="tab"/>
+    </w:lvl>
+    <w:lvl w:ilvl="3">
+      <w:isLgl w:val="false"/>
+      <w:lvlJc w:val="left"/>
+      <w:lvlText w:val="·"/>
+      <w:numFmt w:val="bullet"/>
+      <w:pPr>
+        <w:pBdr/>
+        <w:spacing/>
+        <w:ind w:hanging="360" w:left="2880"/>
+      </w:pPr>
+      <w:rPr>
+        <w:rFonts w:hint="default" w:ascii="Symbol" w:hAnsi="Symbol" w:eastAsia="Symbol" w:cs="Symbol"/>
+      </w:rPr>
+      <w:start w:val="1"/>
+      <w:suff w:val="tab"/>
+    </w:lvl>
+    <w:lvl w:ilvl="4">
+      <w:isLgl w:val="false"/>
+      <w:lvlJc w:val="left"/>
+      <w:lvlText w:val="o"/>
+      <w:numFmt w:val="bullet"/>
+      <w:pPr>
+        <w:pBdr/>
+        <w:spacing/>
+        <w:ind w:hanging="360" w:left="3600"/>
+      </w:pPr>
+      <w:rPr>
+        <w:rFonts w:hint="default" w:ascii="Courier New" w:hAnsi="Courier New" w:eastAsia="Courier New" w:cs="Courier New"/>
+      </w:rPr>
+      <w:start w:val="1"/>
+      <w:suff w:val="tab"/>
+    </w:lvl>
+    <w:lvl w:ilvl="5">
+      <w:isLgl w:val="false"/>
+      <w:lvlJc w:val="left"/>
+      <w:lvlText w:val="§"/>
+      <w:numFmt w:val="bullet"/>
+      <w:pPr>
+        <w:pBdr/>
+        <w:spacing/>
+        <w:ind w:hanging="360" w:left="4320"/>
+      </w:pPr>
+      <w:rPr>
+        <w:rFonts w:hint="default" w:ascii="Wingdings" w:hAnsi="Wingdings" w:eastAsia="Wingdings" w:cs="Wingdings"/>
+      </w:rPr>
+      <w:start w:val="1"/>
+      <w:suff w:val="tab"/>
+    </w:lvl>
+    <w:lvl w:ilvl="6">
+      <w:isLgl w:val="false"/>
+      <w:lvlJc w:val="left"/>
+      <w:lvlText w:val="·"/>
+      <w:numFmt w:val="bullet"/>
+      <w:pPr>
+        <w:pBdr/>
+        <w:spacing/>
+        <w:ind w:hanging="360" w:left="5040"/>
+      </w:pPr>
+      <w:rPr>
+        <w:rFonts w:hint="default" w:ascii="Symbol" w:hAnsi="Symbol" w:eastAsia="Symbol" w:cs="Symbol"/>
+      </w:rPr>
+      <w:start w:val="1"/>
+      <w:suff w:val="tab"/>
+    </w:lvl>
+    <w:lvl w:ilvl="7">
+      <w:isLgl w:val="false"/>
+      <w:lvlJc w:val="left"/>
+      <w:lvlText w:val="o"/>
+      <w:numFmt w:val="bullet"/>
+      <w:pPr>
+        <w:pBdr/>
+        <w:spacing/>
+        <w:ind w:hanging="360" w:left="5760"/>
+      </w:pPr>
+      <w:rPr>
+        <w:rFonts w:hint="default" w:ascii="Courier New" w:hAnsi="Courier New" w:eastAsia="Courier New" w:cs="Courier New"/>
+      </w:rPr>
+      <w:start w:val="1"/>
+      <w:suff w:val="tab"/>
+    </w:lvl>
+    <w:lvl w:ilvl="8">
+      <w:isLgl w:val="false"/>
+      <w:lvlJc w:val="left"/>
+      <w:lvlText w:val="§"/>
+      <w:numFmt w:val="bullet"/>
+      <w:pPr>
+        <w:pBdr/>
+        <w:spacing/>
+        <w:ind w:hanging="360" w:left="6480"/>
+      </w:pPr>
+      <w:rPr>
+        <w:rFonts w:hint="default" w:ascii="Wingdings" w:hAnsi="Wingdings" w:eastAsia="Wingdings" w:cs="Wingdings"/>
+      </w:rPr>
+      <w:start w:val="1"/>
+      <w:suff w:val="tab"/>
+    </w:lvl>
+  </w:abstractNum>
+  <w:abstractNum w:abstractNumId="2">
+    <w:lvl w:ilvl="0">
+      <w:isLgl w:val="false"/>
+      <w:lvlJc w:val="left"/>
+      <w:lvlText w:val="·"/>
+      <w:numFmt w:val="bullet"/>
+      <w:pPr>
+        <w:pBdr/>
+        <w:spacing/>
+        <w:ind w:hanging="360" w:left="709"/>
+      </w:pPr>
+      <w:rPr>
+        <w:rFonts w:hint="default" w:ascii="Symbol" w:hAnsi="Symbol" w:eastAsia="Symbol" w:cs="Symbol"/>
+      </w:rPr>
+      <w:start w:val="1"/>
+      <w:suff w:val="tab"/>
+    </w:lvl>
+    <w:lvl w:ilvl="1">
+      <w:isLgl w:val="false"/>
+      <w:lvlJc w:val="left"/>
+      <w:lvlText w:val="o"/>
+      <w:numFmt w:val="bullet"/>
+      <w:pPr>
+        <w:pBdr/>
+        <w:spacing/>
+        <w:ind w:hanging="360" w:left="1429"/>
+      </w:pPr>
+      <w:rPr>
+        <w:rFonts w:hint="default" w:ascii="Courier New" w:hAnsi="Courier New" w:eastAsia="Courier New" w:cs="Courier New"/>
+      </w:rPr>
+      <w:start w:val="1"/>
+      <w:suff w:val="tab"/>
+    </w:lvl>
+    <w:lvl w:ilvl="2">
+      <w:isLgl w:val="false"/>
+      <w:lvlJc w:val="left"/>
+      <w:lvlText w:val="§"/>
+      <w:numFmt w:val="bullet"/>
+      <w:pPr>
+        <w:pBdr/>
+        <w:spacing/>
+        <w:ind w:hanging="360" w:left="2149"/>
+      </w:pPr>
+      <w:rPr>
+        <w:rFonts w:hint="default" w:ascii="Wingdings" w:hAnsi="Wingdings" w:eastAsia="Wingdings" w:cs="Wingdings"/>
+      </w:rPr>
+      <w:start w:val="1"/>
+      <w:suff w:val="tab"/>
+    </w:lvl>
+    <w:lvl w:ilvl="3">
+      <w:isLgl w:val="false"/>
+      <w:lvlJc w:val="left"/>
+      <w:lvlText w:val="·"/>
+      <w:numFmt w:val="bullet"/>
+      <w:pPr>
+        <w:pBdr/>
+        <w:spacing/>
+        <w:ind w:hanging="360" w:left="2869"/>
+      </w:pPr>
+      <w:rPr>
+        <w:rFonts w:hint="default" w:ascii="Symbol" w:hAnsi="Symbol" w:eastAsia="Symbol" w:cs="Symbol"/>
+      </w:rPr>
+      <w:start w:val="1"/>
+      <w:suff w:val="tab"/>
+    </w:lvl>
+    <w:lvl w:ilvl="4">
+      <w:isLgl w:val="false"/>
+      <w:lvlJc w:val="left"/>
+      <w:lvlText w:val="o"/>
+      <w:numFmt w:val="bullet"/>
+      <w:pPr>
+        <w:pBdr/>
+        <w:spacing/>
+        <w:ind w:hanging="360" w:left="3589"/>
+      </w:pPr>
+      <w:rPr>
+        <w:rFonts w:hint="default" w:ascii="Courier New" w:hAnsi="Courier New" w:eastAsia="Courier New" w:cs="Courier New"/>
+      </w:rPr>
+      <w:start w:val="1"/>
+      <w:suff w:val="tab"/>
+    </w:lvl>
+    <w:lvl w:ilvl="5">
+      <w:isLgl w:val="false"/>
+      <w:lvlJc w:val="left"/>
+      <w:lvlText w:val="§"/>
+      <w:numFmt w:val="bullet"/>
+      <w:pPr>
+        <w:pBdr/>
+        <w:spacing/>
+        <w:ind w:hanging="360" w:left="4309"/>
+      </w:pPr>
+      <w:rPr>
+        <w:rFonts w:hint="default" w:ascii="Wingdings" w:hAnsi="Wingdings" w:eastAsia="Wingdings" w:cs="Wingdings"/>
+      </w:rPr>
+      <w:start w:val="1"/>
+      <w:suff w:val="tab"/>
+    </w:lvl>
+    <w:lvl w:ilvl="6">
+      <w:isLgl w:val="false"/>
+      <w:lvlJc w:val="left"/>
+      <w:lvlText w:val="·"/>
+      <w:numFmt w:val="bullet"/>
+      <w:pPr>
+        <w:pBdr/>
+        <w:spacing/>
+        <w:ind w:hanging="360" w:left="5029"/>
+      </w:pPr>
+      <w:rPr>
+        <w:rFonts w:hint="default" w:ascii="Symbol" w:hAnsi="Symbol" w:eastAsia="Symbol" w:cs="Symbol"/>
+      </w:rPr>
+      <w:start w:val="1"/>
+      <w:suff w:val="tab"/>
+    </w:lvl>
+    <w:lvl w:ilvl="7">
+      <w:isLgl w:val="false"/>
+      <w:lvlJc w:val="left"/>
+      <w:lvlText w:val="o"/>
+      <w:numFmt w:val="bullet"/>
+      <w:pPr>
+        <w:pBdr/>
+        <w:spacing/>
+        <w:ind w:hanging="360" w:left="5749"/>
+      </w:pPr>
+      <w:rPr>
+        <w:rFonts w:hint="default" w:ascii="Courier New" w:hAnsi="Courier New" w:eastAsia="Courier New" w:cs="Courier New"/>
+      </w:rPr>
+      <w:start w:val="1"/>
+      <w:suff w:val="tab"/>
+    </w:lvl>
+    <w:lvl w:ilvl="8">
+      <w:isLgl w:val="false"/>
+      <w:lvlJc w:val="left"/>
+      <w:lvlText w:val="§"/>
+      <w:numFmt w:val="bullet"/>
+      <w:pPr>
+        <w:pBdr/>
+        <w:spacing/>
+        <w:ind w:hanging="360" w:left="6469"/>
+      </w:pPr>
+      <w:rPr>
+        <w:rFonts w:hint="default" w:ascii="Wingdings" w:hAnsi="Wingdings" w:eastAsia="Wingdings" w:cs="Wingdings"/>
+      </w:rPr>
+      <w:start w:val="1"/>
+      <w:suff w:val="tab"/>
+    </w:lvl>
+  </w:abstractNum>
   <w:num w:numId="1">
     <w:abstractNumId w:val="0"/>
+  </w:num>
+  <w:num w:numId="2">
+    <w:abstractNumId w:val="1"/>
+  </w:num>
+  <w:num w:numId="3">
+    <w:abstractNumId w:val="2"/>
   </w:num>
 </w:numbering>
 </file>
@@ -2754,9 +3471,9 @@
     <w:lsdException w:name="Bibliography" w:uiPriority="37"/>
     <w:lsdException w:name="TOC Heading" w:uiPriority="39" w:qFormat="1"/>
   </w:latentStyles>
-  <w:style w:type="table" w:styleId="697">
+  <w:style w:type="table" w:styleId="699">
     <w:name w:val="Table Grid Light"/>
-    <w:basedOn w:val="883"/>
+    <w:basedOn w:val="885"/>
     <w:uiPriority w:val="59"/>
     <w:pPr>
       <w:pBdr/>
@@ -2953,9 +3670,9 @@
       </w:tcPr>
     </w:tblStylePr>
   </w:style>
-  <w:style w:type="table" w:styleId="698">
+  <w:style w:type="table" w:styleId="700">
     <w:name w:val="Plain Table 1"/>
-    <w:basedOn w:val="883"/>
+    <w:basedOn w:val="885"/>
     <w:uiPriority w:val="59"/>
     <w:pPr>
       <w:pBdr/>
@@ -3178,9 +3895,9 @@
       </w:tcPr>
     </w:tblStylePr>
   </w:style>
-  <w:style w:type="table" w:styleId="699">
+  <w:style w:type="table" w:styleId="701">
     <w:name w:val="Plain Table 2"/>
-    <w:basedOn w:val="883"/>
+    <w:basedOn w:val="885"/>
     <w:uiPriority w:val="59"/>
     <w:pPr>
       <w:pBdr/>
@@ -3411,9 +4128,9 @@
       </w:tcPr>
     </w:tblStylePr>
   </w:style>
-  <w:style w:type="table" w:styleId="700">
+  <w:style w:type="table" w:styleId="702">
     <w:name w:val="Plain Table 3"/>
-    <w:basedOn w:val="883"/>
+    <w:basedOn w:val="885"/>
     <w:uiPriority w:val="99"/>
     <w:pPr>
       <w:pBdr/>
@@ -3641,9 +4358,9 @@
       </w:tcPr>
     </w:tblStylePr>
   </w:style>
-  <w:style w:type="table" w:styleId="701">
+  <w:style w:type="table" w:styleId="703">
     <w:name w:val="Plain Table 4"/>
-    <w:basedOn w:val="883"/>
+    <w:basedOn w:val="885"/>
     <w:uiPriority w:val="99"/>
     <w:pPr>
       <w:pBdr/>
@@ -3857,9 +4574,9 @@
       </w:tcPr>
     </w:tblStylePr>
   </w:style>
-  <w:style w:type="table" w:styleId="702">
+  <w:style w:type="table" w:styleId="704">
     <w:name w:val="Plain Table 5"/>
-    <w:basedOn w:val="883"/>
+    <w:basedOn w:val="885"/>
     <w:uiPriority w:val="99"/>
     <w:pPr>
       <w:pBdr/>
@@ -4090,9 +4807,9 @@
       </w:tcPr>
     </w:tblStylePr>
   </w:style>
-  <w:style w:type="table" w:styleId="703">
+  <w:style w:type="table" w:styleId="705">
     <w:name w:val="Grid Table 1 Light"/>
-    <w:basedOn w:val="883"/>
+    <w:basedOn w:val="885"/>
     <w:uiPriority w:val="99"/>
     <w:pPr>
       <w:pBdr/>
@@ -4313,9 +5030,9 @@
       </w:tcPr>
     </w:tblStylePr>
   </w:style>
-  <w:style w:type="table" w:styleId="704">
+  <w:style w:type="table" w:styleId="706">
     <w:name w:val="Grid Table 1 Light - Accent 1"/>
-    <w:basedOn w:val="883"/>
+    <w:basedOn w:val="885"/>
     <w:uiPriority w:val="99"/>
     <w:pPr>
       <w:pBdr/>
@@ -4536,9 +5253,9 @@
       </w:tcPr>
     </w:tblStylePr>
   </w:style>
-  <w:style w:type="table" w:styleId="705">
+  <w:style w:type="table" w:styleId="707">
     <w:name w:val="Grid Table 1 Light - Accent 2"/>
-    <w:basedOn w:val="883"/>
+    <w:basedOn w:val="885"/>
     <w:uiPriority w:val="99"/>
     <w:pPr>
       <w:pBdr/>
@@ -4759,9 +5476,9 @@
       </w:tcPr>
     </w:tblStylePr>
   </w:style>
-  <w:style w:type="table" w:styleId="706">
+  <w:style w:type="table" w:styleId="708">
     <w:name w:val="Grid Table 1 Light - Accent 3"/>
-    <w:basedOn w:val="883"/>
+    <w:basedOn w:val="885"/>
     <w:uiPriority w:val="99"/>
     <w:pPr>
       <w:pBdr/>
@@ -4982,9 +5699,9 @@
       </w:tcPr>
     </w:tblStylePr>
   </w:style>
-  <w:style w:type="table" w:styleId="707">
+  <w:style w:type="table" w:styleId="709">
     <w:name w:val="Grid Table 1 Light - Accent 4"/>
-    <w:basedOn w:val="883"/>
+    <w:basedOn w:val="885"/>
     <w:uiPriority w:val="99"/>
     <w:pPr>
       <w:pBdr/>
@@ -5205,9 +5922,9 @@
       </w:tcPr>
     </w:tblStylePr>
   </w:style>
-  <w:style w:type="table" w:styleId="708">
+  <w:style w:type="table" w:styleId="710">
     <w:name w:val="Grid Table 1 Light - Accent 5"/>
-    <w:basedOn w:val="883"/>
+    <w:basedOn w:val="885"/>
     <w:uiPriority w:val="99"/>
     <w:pPr>
       <w:pBdr/>
@@ -5428,9 +6145,9 @@
       </w:tcPr>
     </w:tblStylePr>
   </w:style>
-  <w:style w:type="table" w:styleId="709">
+  <w:style w:type="table" w:styleId="711">
     <w:name w:val="Grid Table 1 Light - Accent 6"/>
-    <w:basedOn w:val="883"/>
+    <w:basedOn w:val="885"/>
     <w:uiPriority w:val="99"/>
     <w:pPr>
       <w:pBdr/>
@@ -5651,9 +6368,9 @@
       </w:tcPr>
     </w:tblStylePr>
   </w:style>
-  <w:style w:type="table" w:styleId="710">
+  <w:style w:type="table" w:styleId="712">
     <w:name w:val="Grid Table 2"/>
-    <w:basedOn w:val="883"/>
+    <w:basedOn w:val="885"/>
     <w:uiPriority w:val="99"/>
     <w:pPr>
       <w:pBdr/>
@@ -5883,9 +6600,9 @@
       </w:tcPr>
     </w:tblStylePr>
   </w:style>
-  <w:style w:type="table" w:styleId="711">
+  <w:style w:type="table" w:styleId="713">
     <w:name w:val="Grid Table 2 - Accent 1"/>
-    <w:basedOn w:val="883"/>
+    <w:basedOn w:val="885"/>
     <w:uiPriority w:val="99"/>
     <w:pPr>
       <w:pBdr/>
@@ -6115,9 +6832,9 @@
       </w:tcPr>
     </w:tblStylePr>
   </w:style>
-  <w:style w:type="table" w:styleId="712">
+  <w:style w:type="table" w:styleId="714">
     <w:name w:val="Grid Table 2 - Accent 2"/>
-    <w:basedOn w:val="883"/>
+    <w:basedOn w:val="885"/>
     <w:uiPriority w:val="99"/>
     <w:pPr>
       <w:pBdr/>
@@ -6347,9 +7064,9 @@
       </w:tcPr>
     </w:tblStylePr>
   </w:style>
-  <w:style w:type="table" w:styleId="713">
+  <w:style w:type="table" w:styleId="715">
     <w:name w:val="Grid Table 2 - Accent 3"/>
-    <w:basedOn w:val="883"/>
+    <w:basedOn w:val="885"/>
     <w:uiPriority w:val="99"/>
     <w:pPr>
       <w:pBdr/>
@@ -6579,9 +7296,9 @@
       </w:tcPr>
     </w:tblStylePr>
   </w:style>
-  <w:style w:type="table" w:styleId="714">
+  <w:style w:type="table" w:styleId="716">
     <w:name w:val="Grid Table 2 - Accent 4"/>
-    <w:basedOn w:val="883"/>
+    <w:basedOn w:val="885"/>
     <w:uiPriority w:val="99"/>
     <w:pPr>
       <w:pBdr/>
@@ -6811,9 +7528,9 @@
       </w:tcPr>
     </w:tblStylePr>
   </w:style>
-  <w:style w:type="table" w:styleId="715">
+  <w:style w:type="table" w:styleId="717">
     <w:name w:val="Grid Table 2 - Accent 5"/>
-    <w:basedOn w:val="883"/>
+    <w:basedOn w:val="885"/>
     <w:uiPriority w:val="99"/>
     <w:pPr>
       <w:pBdr/>
@@ -7043,9 +7760,9 @@
       </w:tcPr>
     </w:tblStylePr>
   </w:style>
-  <w:style w:type="table" w:styleId="716">
+  <w:style w:type="table" w:styleId="718">
     <w:name w:val="Grid Table 2 - Accent 6"/>
-    <w:basedOn w:val="883"/>
+    <w:basedOn w:val="885"/>
     <w:uiPriority w:val="99"/>
     <w:pPr>
       <w:pBdr/>
@@ -7275,9 +7992,9 @@
       </w:tcPr>
     </w:tblStylePr>
   </w:style>
-  <w:style w:type="table" w:styleId="717">
+  <w:style w:type="table" w:styleId="719">
     <w:name w:val="Grid Table 3"/>
-    <w:basedOn w:val="883"/>
+    <w:basedOn w:val="885"/>
     <w:uiPriority w:val="99"/>
     <w:pPr>
       <w:pBdr/>
@@ -7520,9 +8237,9 @@
       </w:tcPr>
     </w:tblStylePr>
   </w:style>
-  <w:style w:type="table" w:styleId="718">
+  <w:style w:type="table" w:styleId="720">
     <w:name w:val="Grid Table 3 - Accent 1"/>
-    <w:basedOn w:val="883"/>
+    <w:basedOn w:val="885"/>
     <w:uiPriority w:val="99"/>
     <w:pPr>
       <w:pBdr/>
@@ -7765,9 +8482,9 @@
       </w:tcPr>
     </w:tblStylePr>
   </w:style>
-  <w:style w:type="table" w:styleId="719">
+  <w:style w:type="table" w:styleId="721">
     <w:name w:val="Grid Table 3 - Accent 2"/>
-    <w:basedOn w:val="883"/>
+    <w:basedOn w:val="885"/>
     <w:uiPriority w:val="99"/>
     <w:pPr>
       <w:pBdr/>
@@ -8010,9 +8727,9 @@
       </w:tcPr>
     </w:tblStylePr>
   </w:style>
-  <w:style w:type="table" w:styleId="720">
+  <w:style w:type="table" w:styleId="722">
     <w:name w:val="Grid Table 3 - Accent 3"/>
-    <w:basedOn w:val="883"/>
+    <w:basedOn w:val="885"/>
     <w:uiPriority w:val="99"/>
     <w:pPr>
       <w:pBdr/>
@@ -8255,9 +8972,9 @@
       </w:tcPr>
     </w:tblStylePr>
   </w:style>
-  <w:style w:type="table" w:styleId="721">
+  <w:style w:type="table" w:styleId="723">
     <w:name w:val="Grid Table 3 - Accent 4"/>
-    <w:basedOn w:val="883"/>
+    <w:basedOn w:val="885"/>
     <w:uiPriority w:val="99"/>
     <w:pPr>
       <w:pBdr/>
@@ -8500,9 +9217,9 @@
       </w:tcPr>
     </w:tblStylePr>
   </w:style>
-  <w:style w:type="table" w:styleId="722">
+  <w:style w:type="table" w:styleId="724">
     <w:name w:val="Grid Table 3 - Accent 5"/>
-    <w:basedOn w:val="883"/>
+    <w:basedOn w:val="885"/>
     <w:uiPriority w:val="99"/>
     <w:pPr>
       <w:pBdr/>
@@ -8745,9 +9462,9 @@
       </w:tcPr>
     </w:tblStylePr>
   </w:style>
-  <w:style w:type="table" w:styleId="723">
+  <w:style w:type="table" w:styleId="725">
     <w:name w:val="Grid Table 3 - Accent 6"/>
-    <w:basedOn w:val="883"/>
+    <w:basedOn w:val="885"/>
     <w:uiPriority w:val="99"/>
     <w:pPr>
       <w:pBdr/>
@@ -8990,9 +9707,9 @@
       </w:tcPr>
     </w:tblStylePr>
   </w:style>
-  <w:style w:type="table" w:styleId="724">
+  <w:style w:type="table" w:styleId="726">
     <w:name w:val="Grid Table 4"/>
-    <w:basedOn w:val="883"/>
+    <w:basedOn w:val="885"/>
     <w:uiPriority w:val="59"/>
     <w:pPr>
       <w:pBdr/>
@@ -9223,9 +9940,9 @@
       </w:tcPr>
     </w:tblStylePr>
   </w:style>
-  <w:style w:type="table" w:styleId="725">
+  <w:style w:type="table" w:styleId="727">
     <w:name w:val="Grid Table 4 - Accent 1"/>
-    <w:basedOn w:val="883"/>
+    <w:basedOn w:val="885"/>
     <w:uiPriority w:val="59"/>
     <w:pPr>
       <w:pBdr/>
@@ -9456,9 +10173,9 @@
       </w:tcPr>
     </w:tblStylePr>
   </w:style>
-  <w:style w:type="table" w:styleId="726">
+  <w:style w:type="table" w:styleId="728">
     <w:name w:val="Grid Table 4 - Accent 2"/>
-    <w:basedOn w:val="883"/>
+    <w:basedOn w:val="885"/>
     <w:uiPriority w:val="59"/>
     <w:pPr>
       <w:pBdr/>
@@ -9689,9 +10406,9 @@
       </w:tcPr>
     </w:tblStylePr>
   </w:style>
-  <w:style w:type="table" w:styleId="727">
+  <w:style w:type="table" w:styleId="729">
     <w:name w:val="Grid Table 4 - Accent 3"/>
-    <w:basedOn w:val="883"/>
+    <w:basedOn w:val="885"/>
     <w:uiPriority w:val="59"/>
     <w:pPr>
       <w:pBdr/>
@@ -9922,9 +10639,9 @@
       </w:tcPr>
     </w:tblStylePr>
   </w:style>
-  <w:style w:type="table" w:styleId="728">
+  <w:style w:type="table" w:styleId="730">
     <w:name w:val="Grid Table 4 - Accent 4"/>
-    <w:basedOn w:val="883"/>
+    <w:basedOn w:val="885"/>
     <w:uiPriority w:val="59"/>
     <w:pPr>
       <w:pBdr/>
@@ -10155,9 +10872,9 @@
       </w:tcPr>
     </w:tblStylePr>
   </w:style>
-  <w:style w:type="table" w:styleId="729">
+  <w:style w:type="table" w:styleId="731">
     <w:name w:val="Grid Table 4 - Accent 5"/>
-    <w:basedOn w:val="883"/>
+    <w:basedOn w:val="885"/>
     <w:uiPriority w:val="59"/>
     <w:pPr>
       <w:pBdr/>
@@ -10388,9 +11105,9 @@
       </w:tcPr>
     </w:tblStylePr>
   </w:style>
-  <w:style w:type="table" w:styleId="730">
+  <w:style w:type="table" w:styleId="732">
     <w:name w:val="Grid Table 4 - Accent 6"/>
-    <w:basedOn w:val="883"/>
+    <w:basedOn w:val="885"/>
     <w:uiPriority w:val="59"/>
     <w:pPr>
       <w:pBdr/>
@@ -10621,9 +11338,9 @@
       </w:tcPr>
     </w:tblStylePr>
   </w:style>
-  <w:style w:type="table" w:styleId="731">
+  <w:style w:type="table" w:styleId="733">
     <w:name w:val="Grid Table 5 Dark"/>
-    <w:basedOn w:val="883"/>
+    <w:basedOn w:val="885"/>
     <w:uiPriority w:val="99"/>
     <w:pPr>
       <w:pBdr/>
@@ -10849,9 +11566,9 @@
       </w:tcPr>
     </w:tblStylePr>
   </w:style>
-  <w:style w:type="table" w:styleId="732">
+  <w:style w:type="table" w:styleId="734">
     <w:name w:val="Grid Table 5 Dark- Accent 1"/>
-    <w:basedOn w:val="883"/>
+    <w:basedOn w:val="885"/>
     <w:uiPriority w:val="99"/>
     <w:pPr>
       <w:pBdr/>
@@ -11077,9 +11794,9 @@
       </w:tcPr>
     </w:tblStylePr>
   </w:style>
-  <w:style w:type="table" w:styleId="733">
+  <w:style w:type="table" w:styleId="735">
     <w:name w:val="Grid Table 5 Dark - Accent 2"/>
-    <w:basedOn w:val="883"/>
+    <w:basedOn w:val="885"/>
     <w:uiPriority w:val="99"/>
     <w:pPr>
       <w:pBdr/>
@@ -11305,9 +12022,9 @@
       </w:tcPr>
     </w:tblStylePr>
   </w:style>
-  <w:style w:type="table" w:styleId="734">
+  <w:style w:type="table" w:styleId="736">
     <w:name w:val="Grid Table 5 Dark - Accent 3"/>
-    <w:basedOn w:val="883"/>
+    <w:basedOn w:val="885"/>
     <w:uiPriority w:val="99"/>
     <w:pPr>
       <w:pBdr/>
@@ -11533,9 +12250,9 @@
       </w:tcPr>
     </w:tblStylePr>
   </w:style>
-  <w:style w:type="table" w:styleId="735">
+  <w:style w:type="table" w:styleId="737">
     <w:name w:val="Grid Table 5 Dark- Accent 4"/>
-    <w:basedOn w:val="883"/>
+    <w:basedOn w:val="885"/>
     <w:uiPriority w:val="99"/>
     <w:pPr>
       <w:pBdr/>
@@ -11761,9 +12478,9 @@
       </w:tcPr>
     </w:tblStylePr>
   </w:style>
-  <w:style w:type="table" w:styleId="736">
+  <w:style w:type="table" w:styleId="738">
     <w:name w:val="Grid Table 5 Dark - Accent 5"/>
-    <w:basedOn w:val="883"/>
+    <w:basedOn w:val="885"/>
     <w:uiPriority w:val="99"/>
     <w:pPr>
       <w:pBdr/>
@@ -11989,9 +12706,9 @@
       </w:tcPr>
     </w:tblStylePr>
   </w:style>
-  <w:style w:type="table" w:styleId="737">
+  <w:style w:type="table" w:styleId="739">
     <w:name w:val="Grid Table 5 Dark - Accent 6"/>
-    <w:basedOn w:val="883"/>
+    <w:basedOn w:val="885"/>
     <w:uiPriority w:val="99"/>
     <w:pPr>
       <w:pBdr/>
@@ -12217,9 +12934,9 @@
       </w:tcPr>
     </w:tblStylePr>
   </w:style>
-  <w:style w:type="table" w:styleId="738">
+  <w:style w:type="table" w:styleId="740">
     <w:name w:val="Grid Table 6 Colorful"/>
-    <w:basedOn w:val="883"/>
+    <w:basedOn w:val="885"/>
     <w:uiPriority w:val="99"/>
     <w:pPr>
       <w:pBdr/>
@@ -12447,9 +13164,9 @@
       </w:tcPr>
     </w:tblStylePr>
   </w:style>
-  <w:style w:type="table" w:styleId="739">
+  <w:style w:type="table" w:styleId="741">
     <w:name w:val="Grid Table 6 Colorful - Accent 1"/>
-    <w:basedOn w:val="883"/>
+    <w:basedOn w:val="885"/>
     <w:uiPriority w:val="99"/>
     <w:pPr>
       <w:pBdr/>
@@ -12677,9 +13394,9 @@
       </w:tcPr>
     </w:tblStylePr>
   </w:style>
-  <w:style w:type="table" w:styleId="740">
+  <w:style w:type="table" w:styleId="742">
     <w:name w:val="Grid Table 6 Colorful - Accent 2"/>
-    <w:basedOn w:val="883"/>
+    <w:basedOn w:val="885"/>
     <w:uiPriority w:val="99"/>
     <w:pPr>
       <w:pBdr/>
@@ -12907,9 +13624,9 @@
       </w:tcPr>
     </w:tblStylePr>
   </w:style>
-  <w:style w:type="table" w:styleId="741">
+  <w:style w:type="table" w:styleId="743">
     <w:name w:val="Grid Table 6 Colorful - Accent 3"/>
-    <w:basedOn w:val="883"/>
+    <w:basedOn w:val="885"/>
     <w:uiPriority w:val="99"/>
     <w:pPr>
       <w:pBdr/>
@@ -13137,9 +13854,9 @@
       </w:tcPr>
     </w:tblStylePr>
   </w:style>
-  <w:style w:type="table" w:styleId="742">
+  <w:style w:type="table" w:styleId="744">
     <w:name w:val="Grid Table 6 Colorful - Accent 4"/>
-    <w:basedOn w:val="883"/>
+    <w:basedOn w:val="885"/>
     <w:uiPriority w:val="99"/>
     <w:pPr>
       <w:pBdr/>
@@ -13367,9 +14084,9 @@
       </w:tcPr>
     </w:tblStylePr>
   </w:style>
-  <w:style w:type="table" w:styleId="743">
+  <w:style w:type="table" w:styleId="745">
     <w:name w:val="Grid Table 6 Colorful - Accent 5"/>
-    <w:basedOn w:val="883"/>
+    <w:basedOn w:val="885"/>
     <w:uiPriority w:val="99"/>
     <w:pPr>
       <w:pBdr/>
@@ -13597,9 +14314,9 @@
       </w:tcPr>
     </w:tblStylePr>
   </w:style>
-  <w:style w:type="table" w:styleId="744">
+  <w:style w:type="table" w:styleId="746">
     <w:name w:val="Grid Table 6 Colorful - Accent 6"/>
-    <w:basedOn w:val="883"/>
+    <w:basedOn w:val="885"/>
     <w:uiPriority w:val="99"/>
     <w:pPr>
       <w:pBdr/>
@@ -13827,9 +14544,9 @@
       </w:tcPr>
     </w:tblStylePr>
   </w:style>
-  <w:style w:type="table" w:styleId="745">
+  <w:style w:type="table" w:styleId="747">
     <w:name w:val="Grid Table 7 Colorful"/>
-    <w:basedOn w:val="883"/>
+    <w:basedOn w:val="885"/>
     <w:uiPriority w:val="99"/>
     <w:pPr>
       <w:pBdr/>
@@ -14081,9 +14798,9 @@
       </w:tcPr>
     </w:tblStylePr>
   </w:style>
-  <w:style w:type="table" w:styleId="746">
+  <w:style w:type="table" w:styleId="748">
     <w:name w:val="Grid Table 7 Colorful - Accent 1"/>
-    <w:basedOn w:val="883"/>
+    <w:basedOn w:val="885"/>
     <w:uiPriority w:val="99"/>
     <w:pPr>
       <w:pBdr/>
@@ -14335,9 +15052,9 @@
       </w:tcPr>
     </w:tblStylePr>
   </w:style>
-  <w:style w:type="table" w:styleId="747">
+  <w:style w:type="table" w:styleId="749">
     <w:name w:val="Grid Table 7 Colorful - Accent 2"/>
-    <w:basedOn w:val="883"/>
+    <w:basedOn w:val="885"/>
     <w:uiPriority w:val="99"/>
     <w:pPr>
       <w:pBdr/>
@@ -14589,9 +15306,9 @@
       </w:tcPr>
     </w:tblStylePr>
   </w:style>
-  <w:style w:type="table" w:styleId="748">
+  <w:style w:type="table" w:styleId="750">
     <w:name w:val="Grid Table 7 Colorful - Accent 3"/>
-    <w:basedOn w:val="883"/>
+    <w:basedOn w:val="885"/>
     <w:uiPriority w:val="99"/>
     <w:pPr>
       <w:pBdr/>
@@ -14843,9 +15560,9 @@
       </w:tcPr>
     </w:tblStylePr>
   </w:style>
-  <w:style w:type="table" w:styleId="749">
+  <w:style w:type="table" w:styleId="751">
     <w:name w:val="Grid Table 7 Colorful - Accent 4"/>
-    <w:basedOn w:val="883"/>
+    <w:basedOn w:val="885"/>
     <w:uiPriority w:val="99"/>
     <w:pPr>
       <w:pBdr/>
@@ -15097,9 +15814,9 @@
       </w:tcPr>
     </w:tblStylePr>
   </w:style>
-  <w:style w:type="table" w:styleId="750">
+  <w:style w:type="table" w:styleId="752">
     <w:name w:val="Grid Table 7 Colorful - Accent 5"/>
-    <w:basedOn w:val="883"/>
+    <w:basedOn w:val="885"/>
     <w:uiPriority w:val="99"/>
     <w:pPr>
       <w:pBdr/>
@@ -15351,9 +16068,9 @@
       </w:tcPr>
     </w:tblStylePr>
   </w:style>
-  <w:style w:type="table" w:styleId="751">
+  <w:style w:type="table" w:styleId="753">
     <w:name w:val="Grid Table 7 Colorful - Accent 6"/>
-    <w:basedOn w:val="883"/>
+    <w:basedOn w:val="885"/>
     <w:uiPriority w:val="99"/>
     <w:pPr>
       <w:pBdr/>
@@ -15605,9 +16322,9 @@
       </w:tcPr>
     </w:tblStylePr>
   </w:style>
-  <w:style w:type="table" w:styleId="752">
+  <w:style w:type="table" w:styleId="754">
     <w:name w:val="List Table 1 Light"/>
-    <w:basedOn w:val="883"/>
+    <w:basedOn w:val="885"/>
     <w:uiPriority w:val="99"/>
     <w:pPr>
       <w:pBdr/>
@@ -15821,9 +16538,9 @@
       </w:tcPr>
     </w:tblStylePr>
   </w:style>
-  <w:style w:type="table" w:styleId="753">
+  <w:style w:type="table" w:styleId="755">
     <w:name w:val="List Table 1 Light - Accent 1"/>
-    <w:basedOn w:val="883"/>
+    <w:basedOn w:val="885"/>
     <w:uiPriority w:val="99"/>
     <w:pPr>
       <w:pBdr/>
@@ -16037,9 +16754,9 @@
       </w:tcPr>
     </w:tblStylePr>
   </w:style>
-  <w:style w:type="table" w:styleId="754">
+  <w:style w:type="table" w:styleId="756">
     <w:name w:val="List Table 1 Light - Accent 2"/>
-    <w:basedOn w:val="883"/>
+    <w:basedOn w:val="885"/>
     <w:uiPriority w:val="99"/>
     <w:pPr>
       <w:pBdr/>
@@ -16253,9 +16970,9 @@
       </w:tcPr>
     </w:tblStylePr>
   </w:style>
-  <w:style w:type="table" w:styleId="755">
+  <w:style w:type="table" w:styleId="757">
     <w:name w:val="List Table 1 Light - Accent 3"/>
-    <w:basedOn w:val="883"/>
+    <w:basedOn w:val="885"/>
     <w:uiPriority w:val="99"/>
     <w:pPr>
       <w:pBdr/>
@@ -16469,9 +17186,9 @@
       </w:tcPr>
     </w:tblStylePr>
   </w:style>
-  <w:style w:type="table" w:styleId="756">
+  <w:style w:type="table" w:styleId="758">
     <w:name w:val="List Table 1 Light - Accent 4"/>
-    <w:basedOn w:val="883"/>
+    <w:basedOn w:val="885"/>
     <w:uiPriority w:val="99"/>
     <w:pPr>
       <w:pBdr/>
@@ -16685,9 +17402,9 @@
       </w:tcPr>
     </w:tblStylePr>
   </w:style>
-  <w:style w:type="table" w:styleId="757">
+  <w:style w:type="table" w:styleId="759">
     <w:name w:val="List Table 1 Light - Accent 5"/>
-    <w:basedOn w:val="883"/>
+    <w:basedOn w:val="885"/>
     <w:uiPriority w:val="99"/>
     <w:pPr>
       <w:pBdr/>
@@ -16901,9 +17618,9 @@
       </w:tcPr>
     </w:tblStylePr>
   </w:style>
-  <w:style w:type="table" w:styleId="758">
+  <w:style w:type="table" w:styleId="760">
     <w:name w:val="List Table 1 Light - Accent 6"/>
-    <w:basedOn w:val="883"/>
+    <w:basedOn w:val="885"/>
     <w:uiPriority w:val="99"/>
     <w:pPr>
       <w:pBdr/>
@@ -17117,9 +17834,9 @@
       </w:tcPr>
     </w:tblStylePr>
   </w:style>
-  <w:style w:type="table" w:styleId="759">
+  <w:style w:type="table" w:styleId="761">
     <w:name w:val="List Table 2"/>
-    <w:basedOn w:val="883"/>
+    <w:basedOn w:val="885"/>
     <w:uiPriority w:val="99"/>
     <w:pPr>
       <w:pBdr/>
@@ -17355,9 +18072,9 @@
       </w:tcPr>
     </w:tblStylePr>
   </w:style>
-  <w:style w:type="table" w:styleId="760">
+  <w:style w:type="table" w:styleId="762">
     <w:name w:val="List Table 2 - Accent 1"/>
-    <w:basedOn w:val="883"/>
+    <w:basedOn w:val="885"/>
     <w:uiPriority w:val="99"/>
     <w:pPr>
       <w:pBdr/>
@@ -17593,9 +18310,9 @@
       </w:tcPr>
     </w:tblStylePr>
   </w:style>
-  <w:style w:type="table" w:styleId="761">
+  <w:style w:type="table" w:styleId="763">
     <w:name w:val="List Table 2 - Accent 2"/>
-    <w:basedOn w:val="883"/>
+    <w:basedOn w:val="885"/>
     <w:uiPriority w:val="99"/>
     <w:pPr>
       <w:pBdr/>
@@ -17831,9 +18548,9 @@
       </w:tcPr>
     </w:tblStylePr>
   </w:style>
-  <w:style w:type="table" w:styleId="762">
+  <w:style w:type="table" w:styleId="764">
     <w:name w:val="List Table 2 - Accent 3"/>
-    <w:basedOn w:val="883"/>
+    <w:basedOn w:val="885"/>
     <w:uiPriority w:val="99"/>
     <w:pPr>
       <w:pBdr/>
@@ -18069,9 +18786,9 @@
       </w:tcPr>
     </w:tblStylePr>
   </w:style>
-  <w:style w:type="table" w:styleId="763">
+  <w:style w:type="table" w:styleId="765">
     <w:name w:val="List Table 2 - Accent 4"/>
-    <w:basedOn w:val="883"/>
+    <w:basedOn w:val="885"/>
     <w:uiPriority w:val="99"/>
     <w:pPr>
       <w:pBdr/>
@@ -18307,9 +19024,9 @@
       </w:tcPr>
     </w:tblStylePr>
   </w:style>
-  <w:style w:type="table" w:styleId="764">
+  <w:style w:type="table" w:styleId="766">
     <w:name w:val="List Table 2 - Accent 5"/>
-    <w:basedOn w:val="883"/>
+    <w:basedOn w:val="885"/>
     <w:uiPriority w:val="99"/>
     <w:pPr>
       <w:pBdr/>
@@ -18545,9 +19262,9 @@
       </w:tcPr>
     </w:tblStylePr>
   </w:style>
-  <w:style w:type="table" w:styleId="765">
+  <w:style w:type="table" w:styleId="767">
     <w:name w:val="List Table 2 - Accent 6"/>
-    <w:basedOn w:val="883"/>
+    <w:basedOn w:val="885"/>
     <w:uiPriority w:val="99"/>
     <w:pPr>
       <w:pBdr/>
@@ -18783,9 +19500,9 @@
       </w:tcPr>
     </w:tblStylePr>
   </w:style>
-  <w:style w:type="table" w:styleId="766">
+  <w:style w:type="table" w:styleId="768">
     <w:name w:val="List Table 3"/>
-    <w:basedOn w:val="883"/>
+    <w:basedOn w:val="885"/>
     <w:uiPriority w:val="99"/>
     <w:pPr>
       <w:pBdr/>
@@ -19011,9 +19728,9 @@
       </w:tcPr>
     </w:tblStylePr>
   </w:style>
-  <w:style w:type="table" w:styleId="767">
+  <w:style w:type="table" w:styleId="769">
     <w:name w:val="List Table 3 - Accent 1"/>
-    <w:basedOn w:val="883"/>
+    <w:basedOn w:val="885"/>
     <w:uiPriority w:val="99"/>
     <w:pPr>
       <w:pBdr/>
@@ -19239,9 +19956,9 @@
       </w:tcPr>
     </w:tblStylePr>
   </w:style>
-  <w:style w:type="table" w:styleId="768">
+  <w:style w:type="table" w:styleId="770">
     <w:name w:val="List Table 3 - Accent 2"/>
-    <w:basedOn w:val="883"/>
+    <w:basedOn w:val="885"/>
     <w:uiPriority w:val="99"/>
     <w:pPr>
       <w:pBdr/>
@@ -19467,9 +20184,9 @@
       </w:tcPr>
     </w:tblStylePr>
   </w:style>
-  <w:style w:type="table" w:styleId="769">
+  <w:style w:type="table" w:styleId="771">
     <w:name w:val="List Table 3 - Accent 3"/>
-    <w:basedOn w:val="883"/>
+    <w:basedOn w:val="885"/>
     <w:uiPriority w:val="99"/>
     <w:pPr>
       <w:pBdr/>
@@ -19695,9 +20412,9 @@
       </w:tcPr>
     </w:tblStylePr>
   </w:style>
-  <w:style w:type="table" w:styleId="770">
+  <w:style w:type="table" w:styleId="772">
     <w:name w:val="List Table 3 - Accent 4"/>
-    <w:basedOn w:val="883"/>
+    <w:basedOn w:val="885"/>
     <w:uiPriority w:val="99"/>
     <w:pPr>
       <w:pBdr/>
@@ -19923,9 +20640,9 @@
       </w:tcPr>
     </w:tblStylePr>
   </w:style>
-  <w:style w:type="table" w:styleId="771">
+  <w:style w:type="table" w:styleId="773">
     <w:name w:val="List Table 3 - Accent 5"/>
-    <w:basedOn w:val="883"/>
+    <w:basedOn w:val="885"/>
     <w:uiPriority w:val="99"/>
     <w:pPr>
       <w:pBdr/>
@@ -20151,9 +20868,9 @@
       </w:tcPr>
     </w:tblStylePr>
   </w:style>
-  <w:style w:type="table" w:styleId="772">
+  <w:style w:type="table" w:styleId="774">
     <w:name w:val="List Table 3 - Accent 6"/>
-    <w:basedOn w:val="883"/>
+    <w:basedOn w:val="885"/>
     <w:uiPriority w:val="99"/>
     <w:pPr>
       <w:pBdr/>
@@ -20379,9 +21096,9 @@
       </w:tcPr>
     </w:tblStylePr>
   </w:style>
-  <w:style w:type="table" w:styleId="773">
+  <w:style w:type="table" w:styleId="775">
     <w:name w:val="List Table 4"/>
-    <w:basedOn w:val="883"/>
+    <w:basedOn w:val="885"/>
     <w:uiPriority w:val="99"/>
     <w:pPr>
       <w:pBdr/>
@@ -20604,9 +21321,9 @@
       </w:tcPr>
     </w:tblStylePr>
   </w:style>
-  <w:style w:type="table" w:styleId="774">
+  <w:style w:type="table" w:styleId="776">
     <w:name w:val="List Table 4 - Accent 1"/>
-    <w:basedOn w:val="883"/>
+    <w:basedOn w:val="885"/>
     <w:uiPriority w:val="99"/>
     <w:pPr>
       <w:pBdr/>
@@ -20829,9 +21546,9 @@
       </w:tcPr>
     </w:tblStylePr>
   </w:style>
-  <w:style w:type="table" w:styleId="775">
+  <w:style w:type="table" w:styleId="777">
     <w:name w:val="List Table 4 - Accent 2"/>
-    <w:basedOn w:val="883"/>
+    <w:basedOn w:val="885"/>
     <w:uiPriority w:val="99"/>
     <w:pPr>
       <w:pBdr/>
@@ -21054,9 +21771,9 @@
       </w:tcPr>
     </w:tblStylePr>
   </w:style>
-  <w:style w:type="table" w:styleId="776">
+  <w:style w:type="table" w:styleId="778">
     <w:name w:val="List Table 4 - Accent 3"/>
-    <w:basedOn w:val="883"/>
+    <w:basedOn w:val="885"/>
     <w:uiPriority w:val="99"/>
     <w:pPr>
       <w:pBdr/>
@@ -21279,9 +21996,9 @@
       </w:tcPr>
     </w:tblStylePr>
   </w:style>
-  <w:style w:type="table" w:styleId="777">
+  <w:style w:type="table" w:styleId="779">
     <w:name w:val="List Table 4 - Accent 4"/>
-    <w:basedOn w:val="883"/>
+    <w:basedOn w:val="885"/>
     <w:uiPriority w:val="99"/>
     <w:pPr>
       <w:pBdr/>
@@ -21504,9 +22221,9 @@
       </w:tcPr>
     </w:tblStylePr>
   </w:style>
-  <w:style w:type="table" w:styleId="778">
+  <w:style w:type="table" w:styleId="780">
     <w:name w:val="List Table 4 - Accent 5"/>
-    <w:basedOn w:val="883"/>
+    <w:basedOn w:val="885"/>
     <w:uiPriority w:val="99"/>
     <w:pPr>
       <w:pBdr/>
@@ -21729,9 +22446,9 @@
       </w:tcPr>
     </w:tblStylePr>
   </w:style>
-  <w:style w:type="table" w:styleId="779">
+  <w:style w:type="table" w:styleId="781">
     <w:name w:val="List Table 4 - Accent 6"/>
-    <w:basedOn w:val="883"/>
+    <w:basedOn w:val="885"/>
     <w:uiPriority w:val="99"/>
     <w:pPr>
       <w:pBdr/>
@@ -21954,9 +22671,9 @@
       </w:tcPr>
     </w:tblStylePr>
   </w:style>
-  <w:style w:type="table" w:styleId="780">
+  <w:style w:type="table" w:styleId="782">
     <w:name w:val="List Table 5 Dark"/>
-    <w:basedOn w:val="883"/>
+    <w:basedOn w:val="885"/>
     <w:uiPriority w:val="99"/>
     <w:pPr>
       <w:pBdr/>
@@ -22196,9 +22913,9 @@
       </w:tcPr>
     </w:tblStylePr>
   </w:style>
-  <w:style w:type="table" w:styleId="781">
+  <w:style w:type="table" w:styleId="783">
     <w:name w:val="List Table 5 Dark - Accent 1"/>
-    <w:basedOn w:val="883"/>
+    <w:basedOn w:val="885"/>
     <w:uiPriority w:val="99"/>
     <w:pPr>
       <w:pBdr/>
@@ -22438,9 +23155,9 @@
       </w:tcPr>
     </w:tblStylePr>
   </w:style>
-  <w:style w:type="table" w:styleId="782">
+  <w:style w:type="table" w:styleId="784">
     <w:name w:val="List Table 5 Dark - Accent 2"/>
-    <w:basedOn w:val="883"/>
+    <w:basedOn w:val="885"/>
     <w:uiPriority w:val="99"/>
     <w:pPr>
       <w:pBdr/>
@@ -22680,9 +23397,9 @@
       </w:tcPr>
     </w:tblStylePr>
   </w:style>
-  <w:style w:type="table" w:styleId="783">
+  <w:style w:type="table" w:styleId="785">
     <w:name w:val="List Table 5 Dark - Accent 3"/>
-    <w:basedOn w:val="883"/>
+    <w:basedOn w:val="885"/>
     <w:uiPriority w:val="99"/>
     <w:pPr>
       <w:pBdr/>
@@ -22922,9 +23639,9 @@
       </w:tcPr>
     </w:tblStylePr>
   </w:style>
-  <w:style w:type="table" w:styleId="784">
+  <w:style w:type="table" w:styleId="786">
     <w:name w:val="List Table 5 Dark - Accent 4"/>
-    <w:basedOn w:val="883"/>
+    <w:basedOn w:val="885"/>
     <w:uiPriority w:val="99"/>
     <w:pPr>
       <w:pBdr/>
@@ -23164,9 +23881,9 @@
       </w:tcPr>
     </w:tblStylePr>
   </w:style>
-  <w:style w:type="table" w:styleId="785">
+  <w:style w:type="table" w:styleId="787">
     <w:name w:val="List Table 5 Dark - Accent 5"/>
-    <w:basedOn w:val="883"/>
+    <w:basedOn w:val="885"/>
     <w:uiPriority w:val="99"/>
     <w:pPr>
       <w:pBdr/>
@@ -23406,9 +24123,9 @@
       </w:tcPr>
     </w:tblStylePr>
   </w:style>
-  <w:style w:type="table" w:styleId="786">
+  <w:style w:type="table" w:styleId="788">
     <w:name w:val="List Table 5 Dark - Accent 6"/>
-    <w:basedOn w:val="883"/>
+    <w:basedOn w:val="885"/>
     <w:uiPriority w:val="99"/>
     <w:pPr>
       <w:pBdr/>
@@ -23648,9 +24365,9 @@
       </w:tcPr>
     </w:tblStylePr>
   </w:style>
-  <w:style w:type="table" w:styleId="787">
+  <w:style w:type="table" w:styleId="789">
     <w:name w:val="List Table 6 Colorful"/>
-    <w:basedOn w:val="883"/>
+    <w:basedOn w:val="885"/>
     <w:uiPriority w:val="99"/>
     <w:pPr>
       <w:pBdr/>
@@ -23871,9 +24588,9 @@
       </w:tcPr>
     </w:tblStylePr>
   </w:style>
-  <w:style w:type="table" w:styleId="788">
+  <w:style w:type="table" w:styleId="790">
     <w:name w:val="List Table 6 Colorful - Accent 1"/>
-    <w:basedOn w:val="883"/>
+    <w:basedOn w:val="885"/>
     <w:uiPriority w:val="99"/>
     <w:pPr>
       <w:pBdr/>
@@ -24094,9 +24811,9 @@
       </w:tcPr>
     </w:tblStylePr>
   </w:style>
-  <w:style w:type="table" w:styleId="789">
+  <w:style w:type="table" w:styleId="791">
     <w:name w:val="List Table 6 Colorful - Accent 2"/>
-    <w:basedOn w:val="883"/>
+    <w:basedOn w:val="885"/>
     <w:uiPriority w:val="99"/>
     <w:pPr>
       <w:pBdr/>
@@ -24317,9 +25034,9 @@
       </w:tcPr>
     </w:tblStylePr>
   </w:style>
-  <w:style w:type="table" w:styleId="790">
+  <w:style w:type="table" w:styleId="792">
     <w:name w:val="List Table 6 Colorful - Accent 3"/>
-    <w:basedOn w:val="883"/>
+    <w:basedOn w:val="885"/>
     <w:uiPriority w:val="99"/>
     <w:pPr>
       <w:pBdr/>
@@ -24540,9 +25257,9 @@
       </w:tcPr>
     </w:tblStylePr>
   </w:style>
-  <w:style w:type="table" w:styleId="791">
+  <w:style w:type="table" w:styleId="793">
     <w:name w:val="List Table 6 Colorful - Accent 4"/>
-    <w:basedOn w:val="883"/>
+    <w:basedOn w:val="885"/>
     <w:uiPriority w:val="99"/>
     <w:pPr>
       <w:pBdr/>
@@ -24763,9 +25480,9 @@
       </w:tcPr>
     </w:tblStylePr>
   </w:style>
-  <w:style w:type="table" w:styleId="792">
+  <w:style w:type="table" w:styleId="794">
     <w:name w:val="List Table 6 Colorful - Accent 5"/>
-    <w:basedOn w:val="883"/>
+    <w:basedOn w:val="885"/>
     <w:uiPriority w:val="99"/>
     <w:pPr>
       <w:pBdr/>
@@ -24986,9 +25703,9 @@
       </w:tcPr>
     </w:tblStylePr>
   </w:style>
-  <w:style w:type="table" w:styleId="793">
+  <w:style w:type="table" w:styleId="795">
     <w:name w:val="List Table 6 Colorful - Accent 6"/>
-    <w:basedOn w:val="883"/>
+    <w:basedOn w:val="885"/>
     <w:uiPriority w:val="99"/>
     <w:pPr>
       <w:pBdr/>
@@ -25209,9 +25926,9 @@
       </w:tcPr>
     </w:tblStylePr>
   </w:style>
-  <w:style w:type="table" w:styleId="794">
+  <w:style w:type="table" w:styleId="796">
     <w:name w:val="List Table 7 Colorful"/>
-    <w:basedOn w:val="883"/>
+    <w:basedOn w:val="885"/>
     <w:uiPriority w:val="99"/>
     <w:pPr>
       <w:pBdr/>
@@ -25465,9 +26182,9 @@
       </w:tcPr>
     </w:tblStylePr>
   </w:style>
-  <w:style w:type="table" w:styleId="795">
+  <w:style w:type="table" w:styleId="797">
     <w:name w:val="List Table 7 Colorful - Accent 1"/>
-    <w:basedOn w:val="883"/>
+    <w:basedOn w:val="885"/>
     <w:uiPriority w:val="99"/>
     <w:pPr>
       <w:pBdr/>
@@ -25721,9 +26438,9 @@
       </w:tcPr>
     </w:tblStylePr>
   </w:style>
-  <w:style w:type="table" w:styleId="796">
+  <w:style w:type="table" w:styleId="798">
     <w:name w:val="List Table 7 Colorful - Accent 2"/>
-    <w:basedOn w:val="883"/>
+    <w:basedOn w:val="885"/>
     <w:uiPriority w:val="99"/>
     <w:pPr>
       <w:pBdr/>
@@ -25977,9 +26694,9 @@
       </w:tcPr>
     </w:tblStylePr>
   </w:style>
-  <w:style w:type="table" w:styleId="797">
+  <w:style w:type="table" w:styleId="799">
     <w:name w:val="List Table 7 Colorful - Accent 3"/>
-    <w:basedOn w:val="883"/>
+    <w:basedOn w:val="885"/>
     <w:uiPriority w:val="99"/>
     <w:pPr>
       <w:pBdr/>
@@ -26233,9 +26950,9 @@
       </w:tcPr>
     </w:tblStylePr>
   </w:style>
-  <w:style w:type="table" w:styleId="798">
+  <w:style w:type="table" w:styleId="800">
     <w:name w:val="List Table 7 Colorful - Accent 4"/>
-    <w:basedOn w:val="883"/>
+    <w:basedOn w:val="885"/>
     <w:uiPriority w:val="99"/>
     <w:pPr>
       <w:pBdr/>
@@ -26489,9 +27206,9 @@
       </w:tcPr>
     </w:tblStylePr>
   </w:style>
-  <w:style w:type="table" w:styleId="799">
+  <w:style w:type="table" w:styleId="801">
     <w:name w:val="List Table 7 Colorful - Accent 5"/>
-    <w:basedOn w:val="883"/>
+    <w:basedOn w:val="885"/>
     <w:uiPriority w:val="99"/>
     <w:pPr>
       <w:pBdr/>
@@ -26745,9 +27462,9 @@
       </w:tcPr>
     </w:tblStylePr>
   </w:style>
-  <w:style w:type="table" w:styleId="800">
+  <w:style w:type="table" w:styleId="802">
     <w:name w:val="List Table 7 Colorful - Accent 6"/>
-    <w:basedOn w:val="883"/>
+    <w:basedOn w:val="885"/>
     <w:uiPriority w:val="99"/>
     <w:pPr>
       <w:pBdr/>
@@ -27001,9 +27718,9 @@
       </w:tcPr>
     </w:tblStylePr>
   </w:style>
-  <w:style w:type="table" w:styleId="801">
+  <w:style w:type="table" w:styleId="803">
     <w:name w:val="Lined - Accent"/>
-    <w:basedOn w:val="883"/>
+    <w:basedOn w:val="885"/>
     <w:uiPriority w:val="99"/>
     <w:pPr>
       <w:pBdr/>
@@ -27238,9 +27955,9 @@
       </w:tcPr>
     </w:tblStylePr>
   </w:style>
-  <w:style w:type="table" w:styleId="802">
+  <w:style w:type="table" w:styleId="804">
     <w:name w:val="Lined - Accent 1"/>
-    <w:basedOn w:val="883"/>
+    <w:basedOn w:val="885"/>
     <w:uiPriority w:val="99"/>
     <w:pPr>
       <w:pBdr/>
@@ -27475,9 +28192,9 @@
       </w:tcPr>
     </w:tblStylePr>
   </w:style>
-  <w:style w:type="table" w:styleId="803">
+  <w:style w:type="table" w:styleId="805">
     <w:name w:val="Lined - Accent 2"/>
-    <w:basedOn w:val="883"/>
+    <w:basedOn w:val="885"/>
     <w:uiPriority w:val="99"/>
     <w:pPr>
       <w:pBdr/>
@@ -27712,9 +28429,9 @@
       </w:tcPr>
     </w:tblStylePr>
   </w:style>
-  <w:style w:type="table" w:styleId="804">
+  <w:style w:type="table" w:styleId="806">
     <w:name w:val="Lined - Accent 3"/>
-    <w:basedOn w:val="883"/>
+    <w:basedOn w:val="885"/>
     <w:uiPriority w:val="99"/>
     <w:pPr>
       <w:pBdr/>
@@ -27949,9 +28666,9 @@
       </w:tcPr>
     </w:tblStylePr>
   </w:style>
-  <w:style w:type="table" w:styleId="805">
+  <w:style w:type="table" w:styleId="807">
     <w:name w:val="Lined - Accent 4"/>
-    <w:basedOn w:val="883"/>
+    <w:basedOn w:val="885"/>
     <w:uiPriority w:val="99"/>
     <w:pPr>
       <w:pBdr/>
@@ -28186,9 +28903,9 @@
       </w:tcPr>
     </w:tblStylePr>
   </w:style>
-  <w:style w:type="table" w:styleId="806">
+  <w:style w:type="table" w:styleId="808">
     <w:name w:val="Lined - Accent 5"/>
-    <w:basedOn w:val="883"/>
+    <w:basedOn w:val="885"/>
     <w:uiPriority w:val="99"/>
     <w:pPr>
       <w:pBdr/>
@@ -28423,9 +29140,9 @@
       </w:tcPr>
     </w:tblStylePr>
   </w:style>
-  <w:style w:type="table" w:styleId="807">
+  <w:style w:type="table" w:styleId="809">
     <w:name w:val="Lined - Accent 6"/>
-    <w:basedOn w:val="883"/>
+    <w:basedOn w:val="885"/>
     <w:uiPriority w:val="99"/>
     <w:pPr>
       <w:pBdr/>
@@ -28660,9 +29377,9 @@
       </w:tcPr>
     </w:tblStylePr>
   </w:style>
-  <w:style w:type="table" w:styleId="808">
+  <w:style w:type="table" w:styleId="810">
     <w:name w:val="Bordered &amp; Lined - Accent"/>
-    <w:basedOn w:val="883"/>
+    <w:basedOn w:val="885"/>
     <w:uiPriority w:val="99"/>
     <w:pPr>
       <w:pBdr/>
@@ -28904,9 +29621,9 @@
       </w:tcPr>
     </w:tblStylePr>
   </w:style>
-  <w:style w:type="table" w:styleId="809">
+  <w:style w:type="table" w:styleId="811">
     <w:name w:val="Bordered &amp; Lined - Accent 1"/>
-    <w:basedOn w:val="883"/>
+    <w:basedOn w:val="885"/>
     <w:uiPriority w:val="99"/>
     <w:pPr>
       <w:pBdr/>
@@ -29148,9 +29865,9 @@
       </w:tcPr>
     </w:tblStylePr>
   </w:style>
-  <w:style w:type="table" w:styleId="810">
+  <w:style w:type="table" w:styleId="812">
     <w:name w:val="Bordered &amp; Lined - Accent 2"/>
-    <w:basedOn w:val="883"/>
+    <w:basedOn w:val="885"/>
     <w:uiPriority w:val="99"/>
     <w:pPr>
       <w:pBdr/>
@@ -29392,9 +30109,9 @@
       </w:tcPr>
     </w:tblStylePr>
   </w:style>
-  <w:style w:type="table" w:styleId="811">
+  <w:style w:type="table" w:styleId="813">
     <w:name w:val="Bordered &amp; Lined - Accent 3"/>
-    <w:basedOn w:val="883"/>
+    <w:basedOn w:val="885"/>
     <w:uiPriority w:val="99"/>
     <w:pPr>
       <w:pBdr/>
@@ -29636,9 +30353,9 @@
       </w:tcPr>
     </w:tblStylePr>
   </w:style>
-  <w:style w:type="table" w:styleId="812">
+  <w:style w:type="table" w:styleId="814">
     <w:name w:val="Bordered &amp; Lined - Accent 4"/>
-    <w:basedOn w:val="883"/>
+    <w:basedOn w:val="885"/>
     <w:uiPriority w:val="99"/>
     <w:pPr>
       <w:pBdr/>
@@ -29880,9 +30597,9 @@
       </w:tcPr>
     </w:tblStylePr>
   </w:style>
-  <w:style w:type="table" w:styleId="813">
+  <w:style w:type="table" w:styleId="815">
     <w:name w:val="Bordered &amp; Lined - Accent 5"/>
-    <w:basedOn w:val="883"/>
+    <w:basedOn w:val="885"/>
     <w:uiPriority w:val="99"/>
     <w:pPr>
       <w:pBdr/>
@@ -30124,9 +30841,9 @@
       </w:tcPr>
     </w:tblStylePr>
   </w:style>
-  <w:style w:type="table" w:styleId="814">
+  <w:style w:type="table" w:styleId="816">
     <w:name w:val="Bordered &amp; Lined - Accent 6"/>
-    <w:basedOn w:val="883"/>
+    <w:basedOn w:val="885"/>
     <w:uiPriority w:val="99"/>
     <w:pPr>
       <w:pBdr/>
@@ -30368,9 +31085,9 @@
       </w:tcPr>
     </w:tblStylePr>
   </w:style>
-  <w:style w:type="table" w:styleId="815">
+  <w:style w:type="table" w:styleId="817">
     <w:name w:val="Bordered"/>
-    <w:basedOn w:val="883"/>
+    <w:basedOn w:val="885"/>
     <w:uiPriority w:val="99"/>
     <w:pPr>
       <w:pBdr/>
@@ -30599,9 +31316,9 @@
       </w:tcPr>
     </w:tblStylePr>
   </w:style>
-  <w:style w:type="table" w:styleId="816">
+  <w:style w:type="table" w:styleId="818">
     <w:name w:val="Bordered - Accent 1"/>
-    <w:basedOn w:val="883"/>
+    <w:basedOn w:val="885"/>
     <w:uiPriority w:val="99"/>
     <w:pPr>
       <w:pBdr/>
@@ -30830,9 +31547,9 @@
       </w:tcPr>
     </w:tblStylePr>
   </w:style>
-  <w:style w:type="table" w:styleId="817">
+  <w:style w:type="table" w:styleId="819">
     <w:name w:val="Bordered - Accent 2"/>
-    <w:basedOn w:val="883"/>
+    <w:basedOn w:val="885"/>
     <w:uiPriority w:val="99"/>
     <w:pPr>
       <w:pBdr/>
@@ -31061,9 +31778,9 @@
       </w:tcPr>
     </w:tblStylePr>
   </w:style>
-  <w:style w:type="table" w:styleId="818">
+  <w:style w:type="table" w:styleId="820">
     <w:name w:val="Bordered - Accent 3"/>
-    <w:basedOn w:val="883"/>
+    <w:basedOn w:val="885"/>
     <w:uiPriority w:val="99"/>
     <w:pPr>
       <w:pBdr/>
@@ -31292,9 +32009,9 @@
       </w:tcPr>
     </w:tblStylePr>
   </w:style>
-  <w:style w:type="table" w:styleId="819">
+  <w:style w:type="table" w:styleId="821">
     <w:name w:val="Bordered - Accent 4"/>
-    <w:basedOn w:val="883"/>
+    <w:basedOn w:val="885"/>
     <w:uiPriority w:val="99"/>
     <w:pPr>
       <w:pBdr/>
@@ -31523,9 +32240,9 @@
       </w:tcPr>
     </w:tblStylePr>
   </w:style>
-  <w:style w:type="table" w:styleId="820">
+  <w:style w:type="table" w:styleId="822">
     <w:name w:val="Bordered - Accent 5"/>
-    <w:basedOn w:val="883"/>
+    <w:basedOn w:val="885"/>
     <w:uiPriority w:val="99"/>
     <w:pPr>
       <w:pBdr/>
@@ -31754,9 +32471,9 @@
       </w:tcPr>
     </w:tblStylePr>
   </w:style>
-  <w:style w:type="table" w:styleId="821">
+  <w:style w:type="table" w:styleId="823">
     <w:name w:val="Bordered - Accent 6"/>
-    <w:basedOn w:val="883"/>
+    <w:basedOn w:val="885"/>
     <w:uiPriority w:val="99"/>
     <w:pPr>
       <w:pBdr/>
@@ -31985,11 +32702,11 @@
       </w:tcPr>
     </w:tblStylePr>
   </w:style>
-  <w:style w:type="paragraph" w:styleId="822">
+  <w:style w:type="paragraph" w:styleId="824">
     <w:name w:val="Heading 1"/>
-    <w:basedOn w:val="881"/>
-    <w:next w:val="881"/>
-    <w:link w:val="831"/>
+    <w:basedOn w:val="883"/>
+    <w:next w:val="883"/>
+    <w:link w:val="833"/>
     <w:uiPriority w:val="9"/>
     <w:qFormat/>
     <w:pPr>
@@ -32007,11 +32724,11 @@
       <w:szCs w:val="40"/>
     </w:rPr>
   </w:style>
-  <w:style w:type="paragraph" w:styleId="823">
+  <w:style w:type="paragraph" w:styleId="825">
     <w:name w:val="Heading 2"/>
-    <w:basedOn w:val="881"/>
-    <w:next w:val="881"/>
-    <w:link w:val="832"/>
+    <w:basedOn w:val="883"/>
+    <w:next w:val="883"/>
+    <w:link w:val="834"/>
     <w:uiPriority w:val="9"/>
     <w:unhideWhenUsed/>
     <w:qFormat/>
@@ -32030,11 +32747,11 @@
       <w:szCs w:val="32"/>
     </w:rPr>
   </w:style>
-  <w:style w:type="paragraph" w:styleId="824">
+  <w:style w:type="paragraph" w:styleId="826">
     <w:name w:val="Heading 3"/>
-    <w:basedOn w:val="881"/>
-    <w:next w:val="881"/>
-    <w:link w:val="833"/>
+    <w:basedOn w:val="883"/>
+    <w:next w:val="883"/>
+    <w:link w:val="835"/>
     <w:uiPriority w:val="9"/>
     <w:unhideWhenUsed/>
     <w:qFormat/>
@@ -32053,11 +32770,11 @@
       <w:szCs w:val="28"/>
     </w:rPr>
   </w:style>
-  <w:style w:type="paragraph" w:styleId="825">
+  <w:style w:type="paragraph" w:styleId="827">
     <w:name w:val="Heading 4"/>
-    <w:basedOn w:val="881"/>
-    <w:next w:val="881"/>
-    <w:link w:val="834"/>
+    <w:basedOn w:val="883"/>
+    <w:next w:val="883"/>
+    <w:link w:val="836"/>
     <w:uiPriority w:val="9"/>
     <w:unhideWhenUsed/>
     <w:qFormat/>
@@ -32076,11 +32793,11 @@
       <w:color w:val="0f4761" w:themeColor="accent1" w:themeShade="BF"/>
     </w:rPr>
   </w:style>
-  <w:style w:type="paragraph" w:styleId="826">
+  <w:style w:type="paragraph" w:styleId="828">
     <w:name w:val="Heading 5"/>
-    <w:basedOn w:val="881"/>
-    <w:next w:val="881"/>
-    <w:link w:val="835"/>
+    <w:basedOn w:val="883"/>
+    <w:next w:val="883"/>
+    <w:link w:val="837"/>
     <w:uiPriority w:val="9"/>
     <w:unhideWhenUsed/>
     <w:qFormat/>
@@ -32097,11 +32814,11 @@
       <w:color w:val="0f4761" w:themeColor="accent1" w:themeShade="BF"/>
     </w:rPr>
   </w:style>
-  <w:style w:type="paragraph" w:styleId="827">
+  <w:style w:type="paragraph" w:styleId="829">
     <w:name w:val="Heading 6"/>
-    <w:basedOn w:val="881"/>
-    <w:next w:val="881"/>
-    <w:link w:val="836"/>
+    <w:basedOn w:val="883"/>
+    <w:next w:val="883"/>
+    <w:link w:val="838"/>
     <w:uiPriority w:val="9"/>
     <w:unhideWhenUsed/>
     <w:qFormat/>
@@ -32120,11 +32837,11 @@
       <w:color w:val="595959" w:themeColor="text1" w:themeTint="A6"/>
     </w:rPr>
   </w:style>
-  <w:style w:type="paragraph" w:styleId="828">
+  <w:style w:type="paragraph" w:styleId="830">
     <w:name w:val="Heading 7"/>
-    <w:basedOn w:val="881"/>
-    <w:next w:val="881"/>
-    <w:link w:val="837"/>
+    <w:basedOn w:val="883"/>
+    <w:next w:val="883"/>
+    <w:link w:val="839"/>
     <w:uiPriority w:val="9"/>
     <w:unhideWhenUsed/>
     <w:qFormat/>
@@ -32141,11 +32858,11 @@
       <w:color w:val="595959" w:themeColor="text1" w:themeTint="A6"/>
     </w:rPr>
   </w:style>
-  <w:style w:type="paragraph" w:styleId="829">
+  <w:style w:type="paragraph" w:styleId="831">
     <w:name w:val="Heading 8"/>
-    <w:basedOn w:val="881"/>
-    <w:next w:val="881"/>
-    <w:link w:val="838"/>
+    <w:basedOn w:val="883"/>
+    <w:next w:val="883"/>
+    <w:link w:val="840"/>
     <w:uiPriority w:val="9"/>
     <w:unhideWhenUsed/>
     <w:qFormat/>
@@ -32164,11 +32881,11 @@
       <w:color w:val="272727" w:themeColor="text1" w:themeTint="D8"/>
     </w:rPr>
   </w:style>
-  <w:style w:type="paragraph" w:styleId="830">
+  <w:style w:type="paragraph" w:styleId="832">
     <w:name w:val="Heading 9"/>
-    <w:basedOn w:val="881"/>
-    <w:next w:val="881"/>
-    <w:link w:val="839"/>
+    <w:basedOn w:val="883"/>
+    <w:next w:val="883"/>
+    <w:link w:val="841"/>
     <w:uiPriority w:val="9"/>
     <w:unhideWhenUsed/>
     <w:qFormat/>
@@ -32187,10 +32904,10 @@
       <w:color w:val="272727" w:themeColor="text1" w:themeTint="D8"/>
     </w:rPr>
   </w:style>
-  <w:style w:type="character" w:styleId="831">
+  <w:style w:type="character" w:styleId="833">
     <w:name w:val="Heading 1 Char"/>
-    <w:basedOn w:val="882"/>
-    <w:link w:val="822"/>
+    <w:basedOn w:val="884"/>
+    <w:link w:val="824"/>
     <w:uiPriority w:val="9"/>
     <w:pPr>
       <w:pBdr/>
@@ -32204,10 +32921,10 @@
       <w:szCs w:val="40"/>
     </w:rPr>
   </w:style>
-  <w:style w:type="character" w:styleId="832">
+  <w:style w:type="character" w:styleId="834">
     <w:name w:val="Heading 2 Char"/>
-    <w:basedOn w:val="882"/>
-    <w:link w:val="823"/>
+    <w:basedOn w:val="884"/>
+    <w:link w:val="825"/>
     <w:uiPriority w:val="9"/>
     <w:pPr>
       <w:pBdr/>
@@ -32221,10 +32938,10 @@
       <w:szCs w:val="32"/>
     </w:rPr>
   </w:style>
-  <w:style w:type="character" w:styleId="833">
+  <w:style w:type="character" w:styleId="835">
     <w:name w:val="Heading 3 Char"/>
-    <w:basedOn w:val="882"/>
-    <w:link w:val="824"/>
+    <w:basedOn w:val="884"/>
+    <w:link w:val="826"/>
     <w:uiPriority w:val="9"/>
     <w:pPr>
       <w:pBdr/>
@@ -32238,10 +32955,10 @@
       <w:szCs w:val="28"/>
     </w:rPr>
   </w:style>
-  <w:style w:type="character" w:styleId="834">
+  <w:style w:type="character" w:styleId="836">
     <w:name w:val="Heading 4 Char"/>
-    <w:basedOn w:val="882"/>
-    <w:link w:val="825"/>
+    <w:basedOn w:val="884"/>
+    <w:link w:val="827"/>
     <w:uiPriority w:val="9"/>
     <w:pPr>
       <w:pBdr/>
@@ -32255,10 +32972,10 @@
       <w:color w:val="0f4761" w:themeColor="accent1" w:themeShade="BF"/>
     </w:rPr>
   </w:style>
-  <w:style w:type="character" w:styleId="835">
+  <w:style w:type="character" w:styleId="837">
     <w:name w:val="Heading 5 Char"/>
-    <w:basedOn w:val="882"/>
-    <w:link w:val="826"/>
+    <w:basedOn w:val="884"/>
+    <w:link w:val="828"/>
     <w:uiPriority w:val="9"/>
     <w:pPr>
       <w:pBdr/>
@@ -32270,10 +32987,10 @@
       <w:color w:val="0f4761" w:themeColor="accent1" w:themeShade="BF"/>
     </w:rPr>
   </w:style>
-  <w:style w:type="character" w:styleId="836">
+  <w:style w:type="character" w:styleId="838">
     <w:name w:val="Heading 6 Char"/>
-    <w:basedOn w:val="882"/>
-    <w:link w:val="827"/>
+    <w:basedOn w:val="884"/>
+    <w:link w:val="829"/>
     <w:uiPriority w:val="9"/>
     <w:pPr>
       <w:pBdr/>
@@ -32287,10 +33004,10 @@
       <w:color w:val="595959" w:themeColor="text1" w:themeTint="A6"/>
     </w:rPr>
   </w:style>
-  <w:style w:type="character" w:styleId="837">
+  <w:style w:type="character" w:styleId="839">
     <w:name w:val="Heading 7 Char"/>
-    <w:basedOn w:val="882"/>
-    <w:link w:val="828"/>
+    <w:basedOn w:val="884"/>
+    <w:link w:val="830"/>
     <w:uiPriority w:val="9"/>
     <w:pPr>
       <w:pBdr/>
@@ -32302,10 +33019,10 @@
       <w:color w:val="595959" w:themeColor="text1" w:themeTint="A6"/>
     </w:rPr>
   </w:style>
-  <w:style w:type="character" w:styleId="838">
+  <w:style w:type="character" w:styleId="840">
     <w:name w:val="Heading 8 Char"/>
-    <w:basedOn w:val="882"/>
-    <w:link w:val="829"/>
+    <w:basedOn w:val="884"/>
+    <w:link w:val="831"/>
     <w:uiPriority w:val="9"/>
     <w:pPr>
       <w:pBdr/>
@@ -32319,10 +33036,10 @@
       <w:color w:val="272727" w:themeColor="text1" w:themeTint="D8"/>
     </w:rPr>
   </w:style>
-  <w:style w:type="character" w:styleId="839">
+  <w:style w:type="character" w:styleId="841">
     <w:name w:val="Heading 9 Char"/>
-    <w:basedOn w:val="882"/>
-    <w:link w:val="830"/>
+    <w:basedOn w:val="884"/>
+    <w:link w:val="832"/>
     <w:uiPriority w:val="9"/>
     <w:pPr>
       <w:pBdr/>
@@ -32336,11 +33053,11 @@
       <w:color w:val="272727" w:themeColor="text1" w:themeTint="D8"/>
     </w:rPr>
   </w:style>
-  <w:style w:type="paragraph" w:styleId="840">
+  <w:style w:type="paragraph" w:styleId="842">
     <w:name w:val="Title"/>
-    <w:basedOn w:val="881"/>
-    <w:next w:val="881"/>
-    <w:link w:val="841"/>
+    <w:basedOn w:val="883"/>
+    <w:next w:val="883"/>
+    <w:link w:val="843"/>
     <w:uiPriority w:val="10"/>
     <w:qFormat/>
     <w:pPr>
@@ -32356,10 +33073,10 @@
       <w:szCs w:val="56"/>
     </w:rPr>
   </w:style>
-  <w:style w:type="character" w:styleId="841">
+  <w:style w:type="character" w:styleId="843">
     <w:name w:val="Title Char"/>
-    <w:basedOn w:val="882"/>
-    <w:link w:val="840"/>
+    <w:basedOn w:val="884"/>
+    <w:link w:val="842"/>
     <w:uiPriority w:val="10"/>
     <w:pPr>
       <w:pBdr/>
@@ -32373,11 +33090,11 @@
       <w:szCs w:val="56"/>
     </w:rPr>
   </w:style>
-  <w:style w:type="paragraph" w:styleId="842">
+  <w:style w:type="paragraph" w:styleId="844">
     <w:name w:val="Subtitle"/>
-    <w:basedOn w:val="881"/>
-    <w:next w:val="881"/>
-    <w:link w:val="843"/>
+    <w:basedOn w:val="883"/>
+    <w:next w:val="883"/>
+    <w:link w:val="845"/>
     <w:uiPriority w:val="11"/>
     <w:qFormat/>
     <w:pPr>
@@ -32395,10 +33112,10 @@
       <w:szCs w:val="28"/>
     </w:rPr>
   </w:style>
-  <w:style w:type="character" w:styleId="843">
+  <w:style w:type="character" w:styleId="845">
     <w:name w:val="Subtitle Char"/>
-    <w:basedOn w:val="882"/>
-    <w:link w:val="842"/>
+    <w:basedOn w:val="884"/>
+    <w:link w:val="844"/>
     <w:uiPriority w:val="11"/>
     <w:pPr>
       <w:pBdr/>
@@ -32412,11 +33129,11 @@
       <w:szCs w:val="28"/>
     </w:rPr>
   </w:style>
-  <w:style w:type="paragraph" w:styleId="844">
+  <w:style w:type="paragraph" w:styleId="846">
     <w:name w:val="Quote"/>
-    <w:basedOn w:val="881"/>
-    <w:next w:val="881"/>
-    <w:link w:val="845"/>
+    <w:basedOn w:val="883"/>
+    <w:next w:val="883"/>
+    <w:link w:val="847"/>
     <w:uiPriority w:val="29"/>
     <w:qFormat/>
     <w:pPr>
@@ -32431,10 +33148,10 @@
       <w:color w:val="404040" w:themeColor="text1" w:themeTint="BF"/>
     </w:rPr>
   </w:style>
-  <w:style w:type="character" w:styleId="845">
+  <w:style w:type="character" w:styleId="847">
     <w:name w:val="Quote Char"/>
-    <w:basedOn w:val="882"/>
-    <w:link w:val="844"/>
+    <w:basedOn w:val="884"/>
+    <w:link w:val="846"/>
     <w:uiPriority w:val="29"/>
     <w:pPr>
       <w:pBdr/>
@@ -32447,9 +33164,9 @@
       <w:color w:val="404040" w:themeColor="text1" w:themeTint="BF"/>
     </w:rPr>
   </w:style>
-  <w:style w:type="paragraph" w:styleId="846">
+  <w:style w:type="paragraph" w:styleId="848">
     <w:name w:val="List Paragraph"/>
-    <w:basedOn w:val="881"/>
+    <w:basedOn w:val="883"/>
     <w:uiPriority w:val="34"/>
     <w:qFormat/>
     <w:pPr>
@@ -32459,9 +33176,9 @@
       <w:contextualSpacing w:val="true"/>
     </w:pPr>
   </w:style>
-  <w:style w:type="character" w:styleId="847">
+  <w:style w:type="character" w:styleId="849">
     <w:name w:val="Intense Emphasis"/>
-    <w:basedOn w:val="882"/>
+    <w:basedOn w:val="884"/>
     <w:uiPriority w:val="21"/>
     <w:qFormat/>
     <w:pPr>
@@ -32475,11 +33192,11 @@
       <w:color w:val="0f4761" w:themeColor="accent1" w:themeShade="BF"/>
     </w:rPr>
   </w:style>
-  <w:style w:type="paragraph" w:styleId="848">
+  <w:style w:type="paragraph" w:styleId="850">
     <w:name w:val="Intense Quote"/>
-    <w:basedOn w:val="881"/>
-    <w:next w:val="881"/>
-    <w:link w:val="849"/>
+    <w:basedOn w:val="883"/>
+    <w:next w:val="883"/>
+    <w:link w:val="851"/>
     <w:uiPriority w:val="30"/>
     <w:qFormat/>
     <w:pPr>
@@ -32497,10 +33214,10 @@
       <w:color w:val="0f4761" w:themeColor="accent1" w:themeShade="BF"/>
     </w:rPr>
   </w:style>
-  <w:style w:type="character" w:styleId="849">
+  <w:style w:type="character" w:styleId="851">
     <w:name w:val="Intense Quote Char"/>
-    <w:basedOn w:val="882"/>
-    <w:link w:val="848"/>
+    <w:basedOn w:val="884"/>
+    <w:link w:val="850"/>
     <w:uiPriority w:val="30"/>
     <w:pPr>
       <w:pBdr/>
@@ -32513,9 +33230,9 @@
       <w:color w:val="0f4761" w:themeColor="accent1" w:themeShade="BF"/>
     </w:rPr>
   </w:style>
-  <w:style w:type="character" w:styleId="850">
+  <w:style w:type="character" w:styleId="852">
     <w:name w:val="Intense Reference"/>
-    <w:basedOn w:val="882"/>
+    <w:basedOn w:val="884"/>
     <w:uiPriority w:val="32"/>
     <w:qFormat/>
     <w:pPr>
@@ -32531,9 +33248,9 @@
       <w:spacing w:val="5"/>
     </w:rPr>
   </w:style>
-  <w:style w:type="paragraph" w:styleId="851">
+  <w:style w:type="paragraph" w:styleId="853">
     <w:name w:val="No Spacing"/>
-    <w:basedOn w:val="881"/>
+    <w:basedOn w:val="883"/>
     <w:uiPriority w:val="1"/>
     <w:qFormat/>
     <w:pPr>
@@ -32542,9 +33259,9 @@
       <w:ind/>
     </w:pPr>
   </w:style>
-  <w:style w:type="character" w:styleId="852">
+  <w:style w:type="character" w:styleId="854">
     <w:name w:val="Subtle Emphasis"/>
-    <w:basedOn w:val="882"/>
+    <w:basedOn w:val="884"/>
     <w:uiPriority w:val="19"/>
     <w:qFormat/>
     <w:pPr>
@@ -32558,9 +33275,9 @@
       <w:color w:val="404040" w:themeColor="text1" w:themeTint="BF"/>
     </w:rPr>
   </w:style>
-  <w:style w:type="character" w:styleId="853">
+  <w:style w:type="character" w:styleId="855">
     <w:name w:val="Emphasis"/>
-    <w:basedOn w:val="882"/>
+    <w:basedOn w:val="884"/>
     <w:uiPriority w:val="20"/>
     <w:qFormat/>
     <w:pPr>
@@ -32573,9 +33290,9 @@
       <w:iCs/>
     </w:rPr>
   </w:style>
-  <w:style w:type="character" w:styleId="854">
+  <w:style w:type="character" w:styleId="856">
     <w:name w:val="Strong"/>
-    <w:basedOn w:val="882"/>
+    <w:basedOn w:val="884"/>
     <w:uiPriority w:val="22"/>
     <w:qFormat/>
     <w:pPr>
@@ -32588,9 +33305,9 @@
       <w:bCs/>
     </w:rPr>
   </w:style>
-  <w:style w:type="character" w:styleId="855">
+  <w:style w:type="character" w:styleId="857">
     <w:name w:val="Subtle Reference"/>
-    <w:basedOn w:val="882"/>
+    <w:basedOn w:val="884"/>
     <w:uiPriority w:val="31"/>
     <w:qFormat/>
     <w:pPr>
@@ -32603,9 +33320,9 @@
       <w:color w:val="5a5a5a" w:themeColor="text1" w:themeTint="A5"/>
     </w:rPr>
   </w:style>
-  <w:style w:type="character" w:styleId="856">
+  <w:style w:type="character" w:styleId="858">
     <w:name w:val="Book Title"/>
-    <w:basedOn w:val="882"/>
+    <w:basedOn w:val="884"/>
     <w:uiPriority w:val="33"/>
     <w:qFormat/>
     <w:pPr>
@@ -32621,36 +33338,9 @@
       <w:spacing w:val="5"/>
     </w:rPr>
   </w:style>
-  <w:style w:type="paragraph" w:styleId="857">
+  <w:style w:type="paragraph" w:styleId="859">
     <w:name w:val="Header"/>
-    <w:basedOn w:val="881"/>
-    <w:link w:val="858"/>
-    <w:uiPriority w:val="99"/>
-    <w:unhideWhenUsed/>
-    <w:pPr>
-      <w:pBdr/>
-      <w:tabs>
-        <w:tab w:val="center" w:leader="none" w:pos="4844"/>
-        <w:tab w:val="right" w:leader="none" w:pos="9689"/>
-      </w:tabs>
-      <w:spacing w:after="0" w:line="240" w:lineRule="auto"/>
-      <w:ind/>
-    </w:pPr>
-  </w:style>
-  <w:style w:type="character" w:styleId="858">
-    <w:name w:val="Header Char"/>
-    <w:basedOn w:val="882"/>
-    <w:link w:val="857"/>
-    <w:uiPriority w:val="99"/>
-    <w:pPr>
-      <w:pBdr/>
-      <w:spacing/>
-      <w:ind/>
-    </w:pPr>
-  </w:style>
-  <w:style w:type="paragraph" w:styleId="859">
-    <w:name w:val="Footer"/>
-    <w:basedOn w:val="881"/>
+    <w:basedOn w:val="883"/>
     <w:link w:val="860"/>
     <w:uiPriority w:val="99"/>
     <w:unhideWhenUsed/>
@@ -32665,8 +33355,8 @@
     </w:pPr>
   </w:style>
   <w:style w:type="character" w:styleId="860">
-    <w:name w:val="Footer Char"/>
-    <w:basedOn w:val="882"/>
+    <w:name w:val="Header Char"/>
+    <w:basedOn w:val="884"/>
     <w:link w:val="859"/>
     <w:uiPriority w:val="99"/>
     <w:pPr>
@@ -32676,9 +33366,36 @@
     </w:pPr>
   </w:style>
   <w:style w:type="paragraph" w:styleId="861">
+    <w:name w:val="Footer"/>
+    <w:basedOn w:val="883"/>
+    <w:link w:val="862"/>
+    <w:uiPriority w:val="99"/>
+    <w:unhideWhenUsed/>
+    <w:pPr>
+      <w:pBdr/>
+      <w:tabs>
+        <w:tab w:val="center" w:leader="none" w:pos="4844"/>
+        <w:tab w:val="right" w:leader="none" w:pos="9689"/>
+      </w:tabs>
+      <w:spacing w:after="0" w:line="240" w:lineRule="auto"/>
+      <w:ind/>
+    </w:pPr>
+  </w:style>
+  <w:style w:type="character" w:styleId="862">
+    <w:name w:val="Footer Char"/>
+    <w:basedOn w:val="884"/>
+    <w:link w:val="861"/>
+    <w:uiPriority w:val="99"/>
+    <w:pPr>
+      <w:pBdr/>
+      <w:spacing/>
+      <w:ind/>
+    </w:pPr>
+  </w:style>
+  <w:style w:type="paragraph" w:styleId="863">
     <w:name w:val="Caption"/>
-    <w:basedOn w:val="881"/>
-    <w:next w:val="881"/>
+    <w:basedOn w:val="883"/>
+    <w:next w:val="883"/>
     <w:uiPriority w:val="35"/>
     <w:unhideWhenUsed/>
     <w:qFormat/>
@@ -32695,10 +33412,10 @@
       <w:szCs w:val="18"/>
     </w:rPr>
   </w:style>
-  <w:style w:type="paragraph" w:styleId="862">
+  <w:style w:type="paragraph" w:styleId="864">
     <w:name w:val="footnote text"/>
-    <w:basedOn w:val="881"/>
-    <w:link w:val="863"/>
+    <w:basedOn w:val="883"/>
+    <w:link w:val="865"/>
     <w:uiPriority w:val="99"/>
     <w:semiHidden/>
     <w:unhideWhenUsed/>
@@ -32712,10 +33429,10 @@
       <w:szCs w:val="20"/>
     </w:rPr>
   </w:style>
-  <w:style w:type="character" w:styleId="863">
+  <w:style w:type="character" w:styleId="865">
     <w:name w:val="Footnote Text Char"/>
-    <w:basedOn w:val="882"/>
-    <w:link w:val="862"/>
+    <w:basedOn w:val="884"/>
+    <w:link w:val="864"/>
     <w:uiPriority w:val="99"/>
     <w:semiHidden/>
     <w:pPr>
@@ -32728,9 +33445,9 @@
       <w:szCs w:val="20"/>
     </w:rPr>
   </w:style>
-  <w:style w:type="character" w:styleId="864">
+  <w:style w:type="character" w:styleId="866">
     <w:name w:val="footnote reference"/>
-    <w:basedOn w:val="882"/>
+    <w:basedOn w:val="884"/>
     <w:uiPriority w:val="99"/>
     <w:semiHidden/>
     <w:unhideWhenUsed/>
@@ -32743,10 +33460,10 @@
       <w:vertAlign w:val="superscript"/>
     </w:rPr>
   </w:style>
-  <w:style w:type="paragraph" w:styleId="865">
+  <w:style w:type="paragraph" w:styleId="867">
     <w:name w:val="endnote text"/>
-    <w:basedOn w:val="881"/>
-    <w:link w:val="866"/>
+    <w:basedOn w:val="883"/>
+    <w:link w:val="868"/>
     <w:uiPriority w:val="99"/>
     <w:semiHidden/>
     <w:unhideWhenUsed/>
@@ -32760,10 +33477,10 @@
       <w:szCs w:val="20"/>
     </w:rPr>
   </w:style>
-  <w:style w:type="character" w:styleId="866">
+  <w:style w:type="character" w:styleId="868">
     <w:name w:val="Endnote Text Char"/>
-    <w:basedOn w:val="882"/>
-    <w:link w:val="865"/>
+    <w:basedOn w:val="884"/>
+    <w:link w:val="867"/>
     <w:uiPriority w:val="99"/>
     <w:semiHidden/>
     <w:pPr>
@@ -32776,9 +33493,9 @@
       <w:szCs w:val="20"/>
     </w:rPr>
   </w:style>
-  <w:style w:type="character" w:styleId="867">
+  <w:style w:type="character" w:styleId="869">
     <w:name w:val="endnote reference"/>
-    <w:basedOn w:val="882"/>
+    <w:basedOn w:val="884"/>
     <w:uiPriority w:val="99"/>
     <w:semiHidden/>
     <w:unhideWhenUsed/>
@@ -32791,9 +33508,9 @@
       <w:vertAlign w:val="superscript"/>
     </w:rPr>
   </w:style>
-  <w:style w:type="character" w:styleId="868">
+  <w:style w:type="character" w:styleId="870">
     <w:name w:val="Hyperlink"/>
-    <w:basedOn w:val="882"/>
+    <w:basedOn w:val="884"/>
     <w:uiPriority w:val="99"/>
     <w:unhideWhenUsed/>
     <w:pPr>
@@ -32806,9 +33523,9 @@
       <w:u w:val="single"/>
     </w:rPr>
   </w:style>
-  <w:style w:type="character" w:styleId="869">
+  <w:style w:type="character" w:styleId="871">
     <w:name w:val="FollowedHyperlink"/>
-    <w:basedOn w:val="882"/>
+    <w:basedOn w:val="884"/>
     <w:uiPriority w:val="99"/>
     <w:semiHidden/>
     <w:unhideWhenUsed/>
@@ -32822,10 +33539,10 @@
       <w:u w:val="single"/>
     </w:rPr>
   </w:style>
-  <w:style w:type="paragraph" w:styleId="870">
+  <w:style w:type="paragraph" w:styleId="872">
     <w:name w:val="toc 1"/>
-    <w:basedOn w:val="881"/>
-    <w:next w:val="881"/>
+    <w:basedOn w:val="883"/>
+    <w:next w:val="883"/>
     <w:uiPriority w:val="39"/>
     <w:unhideWhenUsed/>
     <w:pPr>
@@ -32834,10 +33551,10 @@
       <w:ind/>
     </w:pPr>
   </w:style>
-  <w:style w:type="paragraph" w:styleId="871">
+  <w:style w:type="paragraph" w:styleId="873">
     <w:name w:val="toc 2"/>
-    <w:basedOn w:val="881"/>
-    <w:next w:val="881"/>
+    <w:basedOn w:val="883"/>
+    <w:next w:val="883"/>
     <w:uiPriority w:val="39"/>
     <w:unhideWhenUsed/>
     <w:pPr>
@@ -32846,10 +33563,10 @@
       <w:ind w:left="220"/>
     </w:pPr>
   </w:style>
-  <w:style w:type="paragraph" w:styleId="872">
+  <w:style w:type="paragraph" w:styleId="874">
     <w:name w:val="toc 3"/>
-    <w:basedOn w:val="881"/>
-    <w:next w:val="881"/>
+    <w:basedOn w:val="883"/>
+    <w:next w:val="883"/>
     <w:uiPriority w:val="39"/>
     <w:unhideWhenUsed/>
     <w:pPr>
@@ -32858,10 +33575,10 @@
       <w:ind w:left="440"/>
     </w:pPr>
   </w:style>
-  <w:style w:type="paragraph" w:styleId="873">
+  <w:style w:type="paragraph" w:styleId="875">
     <w:name w:val="toc 4"/>
-    <w:basedOn w:val="881"/>
-    <w:next w:val="881"/>
+    <w:basedOn w:val="883"/>
+    <w:next w:val="883"/>
     <w:uiPriority w:val="39"/>
     <w:unhideWhenUsed/>
     <w:pPr>
@@ -32870,10 +33587,10 @@
       <w:ind w:left="660"/>
     </w:pPr>
   </w:style>
-  <w:style w:type="paragraph" w:styleId="874">
+  <w:style w:type="paragraph" w:styleId="876">
     <w:name w:val="toc 5"/>
-    <w:basedOn w:val="881"/>
-    <w:next w:val="881"/>
+    <w:basedOn w:val="883"/>
+    <w:next w:val="883"/>
     <w:uiPriority w:val="39"/>
     <w:unhideWhenUsed/>
     <w:pPr>
@@ -32882,10 +33599,10 @@
       <w:ind w:left="880"/>
     </w:pPr>
   </w:style>
-  <w:style w:type="paragraph" w:styleId="875">
+  <w:style w:type="paragraph" w:styleId="877">
     <w:name w:val="toc 6"/>
-    <w:basedOn w:val="881"/>
-    <w:next w:val="881"/>
+    <w:basedOn w:val="883"/>
+    <w:next w:val="883"/>
     <w:uiPriority w:val="39"/>
     <w:unhideWhenUsed/>
     <w:pPr>
@@ -32894,10 +33611,10 @@
       <w:ind w:left="1100"/>
     </w:pPr>
   </w:style>
-  <w:style w:type="paragraph" w:styleId="876">
+  <w:style w:type="paragraph" w:styleId="878">
     <w:name w:val="toc 7"/>
-    <w:basedOn w:val="881"/>
-    <w:next w:val="881"/>
+    <w:basedOn w:val="883"/>
+    <w:next w:val="883"/>
     <w:uiPriority w:val="39"/>
     <w:unhideWhenUsed/>
     <w:pPr>
@@ -32906,10 +33623,10 @@
       <w:ind w:left="1320"/>
     </w:pPr>
   </w:style>
-  <w:style w:type="paragraph" w:styleId="877">
+  <w:style w:type="paragraph" w:styleId="879">
     <w:name w:val="toc 8"/>
-    <w:basedOn w:val="881"/>
-    <w:next w:val="881"/>
+    <w:basedOn w:val="883"/>
+    <w:next w:val="883"/>
     <w:uiPriority w:val="39"/>
     <w:unhideWhenUsed/>
     <w:pPr>
@@ -32918,10 +33635,10 @@
       <w:ind w:left="1540"/>
     </w:pPr>
   </w:style>
-  <w:style w:type="paragraph" w:styleId="878">
+  <w:style w:type="paragraph" w:styleId="880">
     <w:name w:val="toc 9"/>
-    <w:basedOn w:val="881"/>
-    <w:next w:val="881"/>
+    <w:basedOn w:val="883"/>
+    <w:next w:val="883"/>
     <w:uiPriority w:val="39"/>
     <w:unhideWhenUsed/>
     <w:pPr>
@@ -32930,7 +33647,7 @@
       <w:ind w:left="1760"/>
     </w:pPr>
   </w:style>
-  <w:style w:type="paragraph" w:styleId="879">
+  <w:style w:type="paragraph" w:styleId="881">
     <w:name w:val="TOC Heading"/>
     <w:uiPriority w:val="39"/>
     <w:unhideWhenUsed/>
@@ -32940,10 +33657,10 @@
       <w:ind/>
     </w:pPr>
   </w:style>
-  <w:style w:type="paragraph" w:styleId="880">
+  <w:style w:type="paragraph" w:styleId="882">
     <w:name w:val="table of figures"/>
-    <w:basedOn w:val="881"/>
-    <w:next w:val="881"/>
+    <w:basedOn w:val="883"/>
+    <w:next w:val="883"/>
     <w:uiPriority w:val="99"/>
     <w:unhideWhenUsed/>
     <w:pPr>
@@ -32952,7 +33669,7 @@
       <w:ind/>
     </w:pPr>
   </w:style>
-  <w:style w:type="paragraph" w:styleId="881" w:default="1">
+  <w:style w:type="paragraph" w:styleId="883" w:default="1">
     <w:name w:val="Normal"/>
     <w:qFormat/>
     <w:pPr>
@@ -32961,7 +33678,7 @@
       <w:ind/>
     </w:pPr>
   </w:style>
-  <w:style w:type="character" w:styleId="882" w:default="1">
+  <w:style w:type="character" w:styleId="884" w:default="1">
     <w:name w:val="Default Paragraph Font"/>
     <w:uiPriority w:val="1"/>
     <w:semiHidden/>
@@ -32972,7 +33689,7 @@
       <w:ind/>
     </w:pPr>
   </w:style>
-  <w:style w:type="table" w:styleId="883" w:default="1">
+  <w:style w:type="table" w:styleId="885" w:default="1">
     <w:name w:val="Normal Table"/>
     <w:uiPriority w:val="99"/>
     <w:semiHidden/>
@@ -33165,7 +33882,7 @@
       </w:tcPr>
     </w:tblStylePr>
   </w:style>
-  <w:style w:type="numbering" w:styleId="884" w:default="1">
+  <w:style w:type="numbering" w:styleId="886" w:default="1">
     <w:name w:val="No List"/>
     <w:uiPriority w:val="99"/>
     <w:semiHidden/>
@@ -33176,9 +33893,9 @@
       <w:ind/>
     </w:pPr>
   </w:style>
-  <w:style w:type="table" w:styleId="885">
+  <w:style w:type="table" w:styleId="887">
     <w:name w:val="Table Grid"/>
-    <w:basedOn w:val="883"/>
+    <w:basedOn w:val="885"/>
     <w:uiPriority w:val="39"/>
     <w:pPr>
       <w:pBdr/>

</xml_diff>